<commit_message>
updated and new tutes
</commit_message>
<xml_diff>
--- a/Course_Material/Electronics/101/Detailed_List_v0.173.docx
+++ b/Course_Material/Electronics/101/Detailed_List_v0.173.docx
@@ -1,6 +1,6 @@
 
 <file path=word/document.xml><?xml version="1.0" encoding="utf-8"?>
-<w:document xmlns:wpc="http://schemas.microsoft.com/office/word/2010/wordprocessingCanvas" xmlns:cx="http://schemas.microsoft.com/office/drawing/2014/chartex" xmlns:cx1="http://schemas.microsoft.com/office/drawing/2015/9/8/chartex" xmlns:cx2="http://schemas.microsoft.com/office/drawing/2015/10/21/chartex" xmlns:cx3="http://schemas.microsoft.com/office/drawing/2016/5/9/chartex" xmlns:cx4="http://schemas.microsoft.com/office/drawing/2016/5/10/chartex" xmlns:cx5="http://schemas.microsoft.com/office/drawing/2016/5/11/chartex" xmlns:cx6="http://schemas.microsoft.com/office/drawing/2016/5/12/chartex" xmlns:cx7="http://schemas.microsoft.com/office/drawing/2016/5/13/chartex" xmlns:cx8="http://schemas.microsoft.com/office/drawing/2016/5/14/chartex" xmlns:mc="http://schemas.openxmlformats.org/markup-compatibility/2006" xmlns:aink="http://schemas.microsoft.com/office/drawing/2016/ink" xmlns:am3d="http://schemas.microsoft.com/office/drawing/2017/model3d" xmlns:o="urn:schemas-microsoft-com:office:office" xmlns:r="http://schemas.openxmlformats.org/officeDocument/2006/relationships" xmlns:m="http://schemas.openxmlformats.org/officeDocument/2006/math" xmlns:v="urn:schemas-microsoft-com:vml" xmlns:wp14="http://schemas.microsoft.com/office/word/2010/wordprocessingDrawing" xmlns:wp="http://schemas.openxmlformats.org/drawingml/2006/wordprocessingDrawing" xmlns:w10="urn:schemas-microsoft-com:office:word" xmlns:w="http://schemas.openxmlformats.org/wordprocessingml/2006/main" xmlns:w14="http://schemas.microsoft.com/office/word/2010/wordml" xmlns:w15="http://schemas.microsoft.com/office/word/2012/wordml" xmlns:w16cid="http://schemas.microsoft.com/office/word/2016/wordml/cid" xmlns:w16se="http://schemas.microsoft.com/office/word/2015/wordml/symex" xmlns:wpg="http://schemas.microsoft.com/office/word/2010/wordprocessingGroup" xmlns:wpi="http://schemas.microsoft.com/office/word/2010/wordprocessingInk" xmlns:wne="http://schemas.microsoft.com/office/word/2006/wordml" xmlns:wps="http://schemas.microsoft.com/office/word/2010/wordprocessingShape" mc:Ignorable="w14 w15 w16se w16cid wp14">
+<w:document xmlns:wpc="http://schemas.microsoft.com/office/word/2010/wordprocessingCanvas" xmlns:mc="http://schemas.openxmlformats.org/markup-compatibility/2006" xmlns:o="urn:schemas-microsoft-com:office:office" xmlns:r="http://schemas.openxmlformats.org/officeDocument/2006/relationships" xmlns:m="http://schemas.openxmlformats.org/officeDocument/2006/math" xmlns:v="urn:schemas-microsoft-com:vml" xmlns:wp14="http://schemas.microsoft.com/office/word/2010/wordprocessingDrawing" xmlns:wp="http://schemas.openxmlformats.org/drawingml/2006/wordprocessingDrawing" xmlns:w10="urn:schemas-microsoft-com:office:word" xmlns:w="http://schemas.openxmlformats.org/wordprocessingml/2006/main" xmlns:w14="http://schemas.microsoft.com/office/word/2010/wordml" xmlns:w15="http://schemas.microsoft.com/office/word/2012/wordml" xmlns:wpg="http://schemas.microsoft.com/office/word/2010/wordprocessingGroup" xmlns:wpi="http://schemas.microsoft.com/office/word/2010/wordprocessingInk" xmlns:wne="http://schemas.microsoft.com/office/word/2006/wordml" xmlns:wps="http://schemas.microsoft.com/office/word/2010/wordprocessingShape" mc:Ignorable="w14 w15 wp14">
   <w:body>
     <w:p>
       <w:pPr>
@@ -3514,9 +3514,8 @@
           <w:szCs w:val="22"/>
           <w:lang w:eastAsia="en-US"/>
         </w:rPr>
-        <w:t xml:space="preserve">The queue should start at the value 0, and should be displayed on the </w:t>
-      </w:r>
-      <w:proofErr w:type="spellStart"/>
+        <w:t>The queue should start at the value 0, and should be displayed on the micro</w:t>
+      </w:r>
       <w:proofErr w:type="gramStart"/>
       <w:r>
         <w:rPr>
@@ -3526,9 +3525,8 @@
           <w:szCs w:val="22"/>
           <w:lang w:eastAsia="en-US"/>
         </w:rPr>
-        <w:t>micro:bit</w:t>
-      </w:r>
-      <w:proofErr w:type="spellEnd"/>
+        <w:t>:bit</w:t>
+      </w:r>
       <w:proofErr w:type="gramEnd"/>
       <w:r>
         <w:rPr>
@@ -3564,9 +3562,8 @@
           <w:szCs w:val="22"/>
           <w:lang w:eastAsia="en-US"/>
         </w:rPr>
-        <w:t xml:space="preserve">When a shop assistant is available they press button A to call for a customer: The queue number displayed on the </w:t>
-      </w:r>
-      <w:proofErr w:type="spellStart"/>
+        <w:t>When a shop assistant is available they press button A to call for a customer: The queue number displayed on the micro</w:t>
+      </w:r>
       <w:proofErr w:type="gramStart"/>
       <w:r>
         <w:rPr>
@@ -3576,9 +3573,8 @@
           <w:szCs w:val="22"/>
           <w:lang w:eastAsia="en-US"/>
         </w:rPr>
-        <w:t>micro:bit</w:t>
-      </w:r>
-      <w:proofErr w:type="spellEnd"/>
+        <w:t>:bit</w:t>
+      </w:r>
       <w:proofErr w:type="gramEnd"/>
       <w:r>
         <w:rPr>
@@ -3642,8 +3638,6 @@
         </w:rPr>
         <w:t>To reset the ticketing system, the shop assistant should press both A and B buttons simultaneously. The queue number will be reset to 0.</w:t>
       </w:r>
-      <w:bookmarkStart w:id="3" w:name="_GoBack"/>
-      <w:bookmarkEnd w:id="3"/>
     </w:p>
     <w:p>
       <w:pPr>
@@ -3696,6 +3690,22 @@
     <w:p>
       <w:pPr>
         <w:numPr>
+          <w:ilvl w:val="2"/>
+          <w:numId w:val="1"/>
+        </w:numPr>
+        <w:spacing w:before="100" w:beforeAutospacing="1" w:after="100" w:afterAutospacing="1"/>
+        <w:rPr>
+          <w:rFonts w:ascii="Calibri" w:eastAsia="Times New Roman" w:hAnsi="Calibri" w:cs="Calibri"/>
+          <w:color w:val="1F497D"/>
+          <w:sz w:val="22"/>
+          <w:szCs w:val="22"/>
+          <w:lang w:eastAsia="en-US"/>
+        </w:rPr>
+      </w:pPr>
+    </w:p>
+    <w:p>
+      <w:pPr>
+        <w:numPr>
           <w:ilvl w:val="1"/>
           <w:numId w:val="1"/>
         </w:numPr>
@@ -4590,6 +4600,7 @@
           <w:szCs w:val="22"/>
           <w:lang w:eastAsia="en-US"/>
         </w:rPr>
+        <w:lastRenderedPageBreak/>
         <w:t>Objects float past the screen</w:t>
       </w:r>
     </w:p>
@@ -4616,7 +4627,6 @@
           <w:szCs w:val="22"/>
           <w:lang w:eastAsia="en-US"/>
         </w:rPr>
-        <w:lastRenderedPageBreak/>
         <w:t xml:space="preserve">Guns at the bottom of the screen </w:t>
       </w:r>
     </w:p>
@@ -5541,7 +5551,7 @@
           <w:lang w:eastAsia="en-US"/>
         </w:rPr>
       </w:pPr>
-      <w:bookmarkStart w:id="4" w:name="OLE_LINK1"/>
+      <w:bookmarkStart w:id="3" w:name="OLE_LINK1"/>
       <w:r>
         <w:rPr>
           <w:rFonts w:ascii="Calibri" w:eastAsia="Times New Roman" w:hAnsi="Calibri" w:cs="Calibri"/>
@@ -5974,6 +5984,7 @@
           <w:szCs w:val="22"/>
           <w:lang w:eastAsia="en-US"/>
         </w:rPr>
+        <w:lastRenderedPageBreak/>
         <w:t xml:space="preserve">RGB LED, Potentiometer </w:t>
       </w:r>
     </w:p>
@@ -6000,7 +6011,6 @@
           <w:szCs w:val="22"/>
           <w:lang w:eastAsia="en-US"/>
         </w:rPr>
-        <w:lastRenderedPageBreak/>
         <w:t>RGB LED, Potentiometer, Switch</w:t>
       </w:r>
     </w:p>
@@ -7121,17 +7131,106 @@
         </w:rPr>
       </w:pPr>
     </w:p>
-    <w:bookmarkEnd w:id="4"/>
-    <w:p>
-      <w:pPr>
-        <w:spacing w:before="100" w:beforeAutospacing="1" w:after="100" w:afterAutospacing="1"/>
-        <w:rPr>
-          <w:rFonts w:ascii="Calibri" w:eastAsia="Times New Roman" w:hAnsi="Calibri" w:cs="Calibri"/>
-          <w:color w:val="1F497D"/>
-          <w:szCs w:val="22"/>
-          <w:lang w:eastAsia="en-US"/>
-        </w:rPr>
-      </w:pPr>
+    <w:bookmarkEnd w:id="3"/>
+    <w:p>
+      <w:pPr>
+        <w:numPr>
+          <w:ilvl w:val="0"/>
+          <w:numId w:val="1"/>
+        </w:numPr>
+        <w:spacing w:before="100" w:beforeAutospacing="1" w:after="100" w:afterAutospacing="1"/>
+        <w:rPr>
+          <w:rFonts w:ascii="Calibri" w:eastAsia="Times New Roman" w:hAnsi="Calibri" w:cs="Calibri"/>
+          <w:color w:val="1F497D"/>
+          <w:sz w:val="22"/>
+          <w:szCs w:val="22"/>
+          <w:lang w:eastAsia="en-US"/>
+        </w:rPr>
+      </w:pPr>
+      <w:r>
+        <w:rPr>
+          <w:rFonts w:ascii="Calibri" w:eastAsia="Times New Roman" w:hAnsi="Calibri" w:cs="Calibri"/>
+          <w:color w:val="1F497D"/>
+          <w:sz w:val="22"/>
+          <w:szCs w:val="22"/>
+          <w:lang w:eastAsia="en-US"/>
+        </w:rPr>
+        <w:t xml:space="preserve">Course </w:t>
+      </w:r>
+      <w:r>
+        <w:rPr>
+          <w:rFonts w:ascii="Calibri" w:eastAsia="Times New Roman" w:hAnsi="Calibri" w:cs="Calibri"/>
+          <w:color w:val="1F497D"/>
+          <w:sz w:val="22"/>
+          <w:szCs w:val="22"/>
+          <w:lang w:eastAsia="en-US"/>
+        </w:rPr>
+        <w:t>5</w:t>
+      </w:r>
+      <w:r>
+        <w:rPr>
+          <w:rFonts w:ascii="Calibri" w:eastAsia="Times New Roman" w:hAnsi="Calibri" w:cs="Calibri"/>
+          <w:color w:val="1F497D"/>
+          <w:sz w:val="22"/>
+          <w:szCs w:val="22"/>
+          <w:lang w:eastAsia="en-US"/>
+        </w:rPr>
+        <w:t xml:space="preserve"> - </w:t>
+      </w:r>
+      <w:r>
+        <w:rPr>
+          <w:rFonts w:ascii="Calibri" w:eastAsia="Times New Roman" w:hAnsi="Calibri" w:cs="Calibri"/>
+          <w:color w:val="1F497D"/>
+          <w:sz w:val="22"/>
+          <w:szCs w:val="22"/>
+          <w:lang w:eastAsia="en-US"/>
+        </w:rPr>
+        <w:t xml:space="preserve"> Robotics</w:t>
+      </w:r>
+    </w:p>
+    <w:p>
+      <w:pPr>
+        <w:pStyle w:val="ListParagraph"/>
+        <w:numPr>
+          <w:ilvl w:val="1"/>
+          <w:numId w:val="1"/>
+        </w:numPr>
+        <w:spacing w:before="100" w:beforeAutospacing="1" w:after="100" w:afterAutospacing="1"/>
+        <w:rPr>
+          <w:rFonts w:ascii="Calibri" w:eastAsia="Times New Roman" w:hAnsi="Calibri" w:cs="Calibri"/>
+          <w:color w:val="1F497D"/>
+          <w:szCs w:val="22"/>
+          <w:lang w:eastAsia="en-US"/>
+        </w:rPr>
+      </w:pPr>
+      <w:r>
+        <w:rPr>
+          <w:rFonts w:ascii="Calibri" w:eastAsia="Times New Roman" w:hAnsi="Calibri" w:cs="Calibri"/>
+          <w:color w:val="1F497D"/>
+          <w:sz w:val="22"/>
+          <w:szCs w:val="22"/>
+          <w:lang w:eastAsia="en-US"/>
+        </w:rPr>
+        <w:t>Building the robot car</w:t>
+      </w:r>
+    </w:p>
+    <w:p>
+      <w:pPr>
+        <w:pStyle w:val="ListParagraph"/>
+        <w:numPr>
+          <w:ilvl w:val="1"/>
+          <w:numId w:val="1"/>
+        </w:numPr>
+        <w:spacing w:before="100" w:beforeAutospacing="1" w:after="100" w:afterAutospacing="1"/>
+        <w:rPr>
+          <w:rFonts w:ascii="Calibri" w:eastAsia="Times New Roman" w:hAnsi="Calibri" w:cs="Calibri"/>
+          <w:color w:val="1F497D"/>
+          <w:szCs w:val="22"/>
+          <w:lang w:eastAsia="en-US"/>
+        </w:rPr>
+      </w:pPr>
+      <w:bookmarkStart w:id="4" w:name="_GoBack"/>
+      <w:bookmarkEnd w:id="4"/>
     </w:p>
     <w:p>
       <w:pPr>
@@ -7151,7 +7250,7 @@
 </file>
 
 <file path=word/numbering.xml><?xml version="1.0" encoding="utf-8"?>
-<w:numbering xmlns:wpc="http://schemas.microsoft.com/office/word/2010/wordprocessingCanvas" xmlns:cx="http://schemas.microsoft.com/office/drawing/2014/chartex" xmlns:cx1="http://schemas.microsoft.com/office/drawing/2015/9/8/chartex" xmlns:cx2="http://schemas.microsoft.com/office/drawing/2015/10/21/chartex" xmlns:cx3="http://schemas.microsoft.com/office/drawing/2016/5/9/chartex" xmlns:cx4="http://schemas.microsoft.com/office/drawing/2016/5/10/chartex" xmlns:cx5="http://schemas.microsoft.com/office/drawing/2016/5/11/chartex" xmlns:cx6="http://schemas.microsoft.com/office/drawing/2016/5/12/chartex" xmlns:cx7="http://schemas.microsoft.com/office/drawing/2016/5/13/chartex" xmlns:cx8="http://schemas.microsoft.com/office/drawing/2016/5/14/chartex" xmlns:mc="http://schemas.openxmlformats.org/markup-compatibility/2006" xmlns:aink="http://schemas.microsoft.com/office/drawing/2016/ink" xmlns:am3d="http://schemas.microsoft.com/office/drawing/2017/model3d" xmlns:o="urn:schemas-microsoft-com:office:office" xmlns:r="http://schemas.openxmlformats.org/officeDocument/2006/relationships" xmlns:m="http://schemas.openxmlformats.org/officeDocument/2006/math" xmlns:v="urn:schemas-microsoft-com:vml" xmlns:wp14="http://schemas.microsoft.com/office/word/2010/wordprocessingDrawing" xmlns:wp="http://schemas.openxmlformats.org/drawingml/2006/wordprocessingDrawing" xmlns:w10="urn:schemas-microsoft-com:office:word" xmlns:w="http://schemas.openxmlformats.org/wordprocessingml/2006/main" xmlns:w14="http://schemas.microsoft.com/office/word/2010/wordml" xmlns:w15="http://schemas.microsoft.com/office/word/2012/wordml" xmlns:w16cid="http://schemas.microsoft.com/office/word/2016/wordml/cid" xmlns:w16se="http://schemas.microsoft.com/office/word/2015/wordml/symex" xmlns:wpg="http://schemas.microsoft.com/office/word/2010/wordprocessingGroup" xmlns:wpi="http://schemas.microsoft.com/office/word/2010/wordprocessingInk" xmlns:wne="http://schemas.microsoft.com/office/word/2006/wordml" xmlns:wps="http://schemas.microsoft.com/office/word/2010/wordprocessingShape" mc:Ignorable="w14 w15 w16se w16cid wp14">
+<w:numbering xmlns:wpc="http://schemas.microsoft.com/office/word/2010/wordprocessingCanvas" xmlns:mc="http://schemas.openxmlformats.org/markup-compatibility/2006" xmlns:o="urn:schemas-microsoft-com:office:office" xmlns:r="http://schemas.openxmlformats.org/officeDocument/2006/relationships" xmlns:m="http://schemas.openxmlformats.org/officeDocument/2006/math" xmlns:v="urn:schemas-microsoft-com:vml" xmlns:wp14="http://schemas.microsoft.com/office/word/2010/wordprocessingDrawing" xmlns:wp="http://schemas.openxmlformats.org/drawingml/2006/wordprocessingDrawing" xmlns:w10="urn:schemas-microsoft-com:office:word" xmlns:w="http://schemas.openxmlformats.org/wordprocessingml/2006/main" xmlns:w14="http://schemas.microsoft.com/office/word/2010/wordml" xmlns:w15="http://schemas.microsoft.com/office/word/2012/wordml" xmlns:wpg="http://schemas.microsoft.com/office/word/2010/wordprocessingGroup" xmlns:wpi="http://schemas.microsoft.com/office/word/2010/wordprocessingInk" xmlns:wne="http://schemas.microsoft.com/office/word/2006/wordml" xmlns:wps="http://schemas.microsoft.com/office/word/2010/wordprocessingShape" mc:Ignorable="w14 w15 wp14">
   <w:abstractNum w:abstractNumId="0" w15:restartNumberingAfterBreak="0">
     <w:nsid w:val="03EF1CB0"/>
     <w:multiLevelType w:val="multilevel"/>
@@ -7268,7 +7367,7 @@
   <w:abstractNum w:abstractNumId="1" w15:restartNumberingAfterBreak="0">
     <w:nsid w:val="441E0564"/>
     <w:multiLevelType w:val="hybridMultilevel"/>
-    <w:tmpl w:val="0C09000F"/>
+    <w:tmpl w:val="241A5A9C"/>
     <w:lvl w:ilvl="0" w:tplc="8D2EBCEE">
       <w:start w:val="1"/>
       <w:numFmt w:val="decimal"/>
@@ -7427,7 +7526,7 @@
 </file>
 
 <file path=word/styles.xml><?xml version="1.0" encoding="utf-8"?>
-<w:styles xmlns:mc="http://schemas.openxmlformats.org/markup-compatibility/2006" xmlns:r="http://schemas.openxmlformats.org/officeDocument/2006/relationships" xmlns:w="http://schemas.openxmlformats.org/wordprocessingml/2006/main" xmlns:w14="http://schemas.microsoft.com/office/word/2010/wordml" xmlns:w15="http://schemas.microsoft.com/office/word/2012/wordml" xmlns:w16cid="http://schemas.microsoft.com/office/word/2016/wordml/cid" xmlns:w16se="http://schemas.microsoft.com/office/word/2015/wordml/symex" mc:Ignorable="w14 w15 w16se w16cid">
+<w:styles xmlns:mc="http://schemas.openxmlformats.org/markup-compatibility/2006" xmlns:r="http://schemas.openxmlformats.org/officeDocument/2006/relationships" xmlns:w="http://schemas.openxmlformats.org/wordprocessingml/2006/main" xmlns:w14="http://schemas.microsoft.com/office/word/2010/wordml" xmlns:w15="http://schemas.microsoft.com/office/word/2012/wordml" mc:Ignorable="w14 w15">
   <w:docDefaults>
     <w:rPrDefault>
       <w:rPr>
@@ -7443,7 +7542,7 @@
       </w:pPr>
     </w:pPrDefault>
   </w:docDefaults>
-  <w:latentStyles w:defLockedState="0" w:defUIPriority="99" w:defSemiHidden="0" w:defUnhideWhenUsed="0" w:defQFormat="0" w:count="375">
+  <w:latentStyles w:defLockedState="0" w:defUIPriority="99" w:defSemiHidden="0" w:defUnhideWhenUsed="0" w:defQFormat="0" w:count="371">
     <w:lsdException w:name="Normal" w:uiPriority="0" w:qFormat="1"/>
     <w:lsdException w:name="heading 1" w:uiPriority="9" w:qFormat="1"/>
     <w:lsdException w:name="heading 2" w:semiHidden="1" w:uiPriority="9" w:unhideWhenUsed="1" w:qFormat="1"/>
@@ -7549,6 +7648,7 @@
     <w:lsdException w:name="HTML Sample" w:semiHidden="1" w:unhideWhenUsed="1"/>
     <w:lsdException w:name="HTML Typewriter" w:semiHidden="1" w:unhideWhenUsed="1"/>
     <w:lsdException w:name="HTML Variable" w:semiHidden="1" w:unhideWhenUsed="1"/>
+    <w:lsdException w:name="Normal Table" w:semiHidden="1" w:unhideWhenUsed="1"/>
     <w:lsdException w:name="annotation subject" w:semiHidden="1" w:unhideWhenUsed="1"/>
     <w:lsdException w:name="No List" w:semiHidden="1" w:unhideWhenUsed="1"/>
     <w:lsdException w:name="Outline List 1" w:semiHidden="1" w:unhideWhenUsed="1"/>
@@ -7592,8 +7692,10 @@
     <w:lsdException w:name="Table Elegant" w:semiHidden="1" w:unhideWhenUsed="1"/>
     <w:lsdException w:name="Table Professional" w:semiHidden="1" w:unhideWhenUsed="1"/>
     <w:lsdException w:name="Table Subtle 1" w:semiHidden="1" w:unhideWhenUsed="1"/>
+    <w:lsdException w:name="Table Subtle 2" w:semiHidden="1" w:unhideWhenUsed="1"/>
     <w:lsdException w:name="Table Web 1" w:semiHidden="1" w:unhideWhenUsed="1"/>
     <w:lsdException w:name="Table Web 2" w:semiHidden="1" w:unhideWhenUsed="1"/>
+    <w:lsdException w:name="Table Web 3" w:semiHidden="1" w:unhideWhenUsed="1"/>
     <w:lsdException w:name="Balloon Text" w:semiHidden="1" w:unhideWhenUsed="1"/>
     <w:lsdException w:name="Table Grid" w:uiPriority="39"/>
     <w:lsdException w:name="Table Theme" w:semiHidden="1" w:unhideWhenUsed="1"/>
@@ -7812,10 +7914,6 @@
     <w:lsdException w:name="List Table 5 Dark Accent 6" w:uiPriority="50"/>
     <w:lsdException w:name="List Table 6 Colorful Accent 6" w:uiPriority="51"/>
     <w:lsdException w:name="List Table 7 Colorful Accent 6" w:uiPriority="52"/>
-    <w:lsdException w:name="Mention" w:semiHidden="1" w:unhideWhenUsed="1"/>
-    <w:lsdException w:name="Smart Hyperlink" w:semiHidden="1" w:unhideWhenUsed="1"/>
-    <w:lsdException w:name="Hashtag" w:semiHidden="1" w:unhideWhenUsed="1"/>
-    <w:lsdException w:name="Unresolved Mention" w:semiHidden="1" w:unhideWhenUsed="1"/>
   </w:latentStyles>
   <w:style w:type="paragraph" w:default="1" w:styleId="Normal">
     <w:name w:val="Normal"/>

</xml_diff>

<commit_message>
updated list of tutes, updated micro:bit space wars, updated micro:bit ping pong game
</commit_message>
<xml_diff>
--- a/Course_Material/Electronics/101/Detailed_List_v0.173.docx
+++ b/Course_Material/Electronics/101/Detailed_List_v0.173.docx
@@ -25,7 +25,29 @@
           <w:szCs w:val="22"/>
           <w:lang w:eastAsia="en-US"/>
         </w:rPr>
-        <w:t>Course 1 - Microbit Beginner lessons</w:t>
+        <w:t xml:space="preserve">Course 1 - </w:t>
+      </w:r>
+      <w:proofErr w:type="spellStart"/>
+      <w:r>
+        <w:rPr>
+          <w:rFonts w:ascii="Calibri" w:eastAsia="Times New Roman" w:hAnsi="Calibri" w:cs="Calibri"/>
+          <w:color w:val="1F497D"/>
+          <w:sz w:val="22"/>
+          <w:szCs w:val="22"/>
+          <w:lang w:eastAsia="en-US"/>
+        </w:rPr>
+        <w:t>Microbit</w:t>
+      </w:r>
+      <w:proofErr w:type="spellEnd"/>
+      <w:r>
+        <w:rPr>
+          <w:rFonts w:ascii="Calibri" w:eastAsia="Times New Roman" w:hAnsi="Calibri" w:cs="Calibri"/>
+          <w:color w:val="1F497D"/>
+          <w:sz w:val="22"/>
+          <w:szCs w:val="22"/>
+          <w:lang w:eastAsia="en-US"/>
+        </w:rPr>
+        <w:t xml:space="preserve"> Beginner lessons</w:t>
       </w:r>
     </w:p>
     <w:p>
@@ -631,7 +653,29 @@
           <w:szCs w:val="22"/>
           <w:lang w:eastAsia="en-US"/>
         </w:rPr>
-        <w:t>se 2 - Microbit Advanced lessons</w:t>
+        <w:t xml:space="preserve">se 2 - </w:t>
+      </w:r>
+      <w:proofErr w:type="spellStart"/>
+      <w:r>
+        <w:rPr>
+          <w:rFonts w:ascii="Calibri" w:eastAsia="Times New Roman" w:hAnsi="Calibri" w:cs="Calibri"/>
+          <w:color w:val="1F497D"/>
+          <w:sz w:val="22"/>
+          <w:szCs w:val="22"/>
+          <w:lang w:eastAsia="en-US"/>
+        </w:rPr>
+        <w:t>Microbit</w:t>
+      </w:r>
+      <w:proofErr w:type="spellEnd"/>
+      <w:r>
+        <w:rPr>
+          <w:rFonts w:ascii="Calibri" w:eastAsia="Times New Roman" w:hAnsi="Calibri" w:cs="Calibri"/>
+          <w:color w:val="1F497D"/>
+          <w:sz w:val="22"/>
+          <w:szCs w:val="22"/>
+          <w:lang w:eastAsia="en-US"/>
+        </w:rPr>
+        <w:t xml:space="preserve"> Advanced lessons</w:t>
       </w:r>
     </w:p>
     <w:p>
@@ -979,15 +1023,27 @@
           <w:lang w:eastAsia="en-US"/>
         </w:rPr>
       </w:pPr>
-      <w:r>
-        <w:rPr>
-          <w:rFonts w:ascii="Calibri" w:eastAsia="Times New Roman" w:hAnsi="Calibri" w:cs="Calibri"/>
-          <w:color w:val="1F497D"/>
-          <w:sz w:val="22"/>
-          <w:szCs w:val="22"/>
-          <w:lang w:eastAsia="en-US"/>
-        </w:rPr>
-        <w:t>Looper - </w:t>
+      <w:proofErr w:type="spellStart"/>
+      <w:r>
+        <w:rPr>
+          <w:rFonts w:ascii="Calibri" w:eastAsia="Times New Roman" w:hAnsi="Calibri" w:cs="Calibri"/>
+          <w:color w:val="1F497D"/>
+          <w:sz w:val="22"/>
+          <w:szCs w:val="22"/>
+          <w:lang w:eastAsia="en-US"/>
+        </w:rPr>
+        <w:t>Looper</w:t>
+      </w:r>
+      <w:proofErr w:type="spellEnd"/>
+      <w:r>
+        <w:rPr>
+          <w:rFonts w:ascii="Calibri" w:eastAsia="Times New Roman" w:hAnsi="Calibri" w:cs="Calibri"/>
+          <w:color w:val="1F497D"/>
+          <w:sz w:val="22"/>
+          <w:szCs w:val="22"/>
+          <w:lang w:eastAsia="en-US"/>
+        </w:rPr>
+        <w:t xml:space="preserve"> - </w:t>
       </w:r>
       <w:hyperlink r:id="rId26" w:history="1">
         <w:r>
@@ -1219,15 +1275,27 @@
           <w:lang w:eastAsia="en-US"/>
         </w:rPr>
       </w:pPr>
-      <w:r>
-        <w:rPr>
-          <w:rFonts w:ascii="Calibri" w:eastAsia="Times New Roman" w:hAnsi="Calibri" w:cs="Calibri"/>
-          <w:color w:val="1F497D"/>
-          <w:sz w:val="22"/>
-          <w:szCs w:val="22"/>
-          <w:lang w:eastAsia="en-US"/>
-        </w:rPr>
-        <w:t>Zoomer - </w:t>
+      <w:proofErr w:type="spellStart"/>
+      <w:r>
+        <w:rPr>
+          <w:rFonts w:ascii="Calibri" w:eastAsia="Times New Roman" w:hAnsi="Calibri" w:cs="Calibri"/>
+          <w:color w:val="1F497D"/>
+          <w:sz w:val="22"/>
+          <w:szCs w:val="22"/>
+          <w:lang w:eastAsia="en-US"/>
+        </w:rPr>
+        <w:t>Zoomer</w:t>
+      </w:r>
+      <w:proofErr w:type="spellEnd"/>
+      <w:r>
+        <w:rPr>
+          <w:rFonts w:ascii="Calibri" w:eastAsia="Times New Roman" w:hAnsi="Calibri" w:cs="Calibri"/>
+          <w:color w:val="1F497D"/>
+          <w:sz w:val="22"/>
+          <w:szCs w:val="22"/>
+          <w:lang w:eastAsia="en-US"/>
+        </w:rPr>
+        <w:t xml:space="preserve"> - </w:t>
       </w:r>
       <w:hyperlink r:id="rId32" w:history="1">
         <w:r>
@@ -1420,7 +1488,29 @@
           <w:szCs w:val="22"/>
           <w:lang w:eastAsia="en-US"/>
         </w:rPr>
-        <w:t xml:space="preserve"> - Microbit Advanced lessons</w:t>
+        <w:t xml:space="preserve"> - </w:t>
+      </w:r>
+      <w:proofErr w:type="spellStart"/>
+      <w:r>
+        <w:rPr>
+          <w:rFonts w:ascii="Calibri" w:eastAsia="Times New Roman" w:hAnsi="Calibri" w:cs="Calibri"/>
+          <w:color w:val="1F497D"/>
+          <w:sz w:val="22"/>
+          <w:szCs w:val="22"/>
+          <w:lang w:eastAsia="en-US"/>
+        </w:rPr>
+        <w:t>Microbit</w:t>
+      </w:r>
+      <w:proofErr w:type="spellEnd"/>
+      <w:r>
+        <w:rPr>
+          <w:rFonts w:ascii="Calibri" w:eastAsia="Times New Roman" w:hAnsi="Calibri" w:cs="Calibri"/>
+          <w:color w:val="1F497D"/>
+          <w:sz w:val="22"/>
+          <w:szCs w:val="22"/>
+          <w:lang w:eastAsia="en-US"/>
+        </w:rPr>
+        <w:t xml:space="preserve"> Advanced lessons</w:t>
       </w:r>
     </w:p>
     <w:p>
@@ -1524,7 +1614,29 @@
           <w:szCs w:val="22"/>
           <w:lang w:eastAsia="en-US"/>
         </w:rPr>
-        <w:t>spirit level using the microbit.</w:t>
+        <w:t xml:space="preserve">spirit level using the </w:t>
+      </w:r>
+      <w:proofErr w:type="spellStart"/>
+      <w:r>
+        <w:rPr>
+          <w:rFonts w:ascii="Calibri" w:eastAsia="Times New Roman" w:hAnsi="Calibri" w:cs="Calibri"/>
+          <w:color w:val="1F497D"/>
+          <w:sz w:val="22"/>
+          <w:szCs w:val="22"/>
+          <w:lang w:eastAsia="en-US"/>
+        </w:rPr>
+        <w:t>microbit</w:t>
+      </w:r>
+      <w:proofErr w:type="spellEnd"/>
+      <w:r>
+        <w:rPr>
+          <w:rFonts w:ascii="Calibri" w:eastAsia="Times New Roman" w:hAnsi="Calibri" w:cs="Calibri"/>
+          <w:color w:val="1F497D"/>
+          <w:sz w:val="22"/>
+          <w:szCs w:val="22"/>
+          <w:lang w:eastAsia="en-US"/>
+        </w:rPr>
+        <w:t>.</w:t>
       </w:r>
       <w:r>
         <w:rPr>
@@ -1554,8 +1666,20 @@
           <w:szCs w:val="22"/>
           <w:lang w:eastAsia="en-US"/>
         </w:rPr>
-        <w:t xml:space="preserve"> within MakeCode</w:t>
-      </w:r>
+        <w:t xml:space="preserve"> within </w:t>
+      </w:r>
+      <w:proofErr w:type="spellStart"/>
+      <w:r>
+        <w:rPr>
+          <w:rFonts w:ascii="Calibri" w:eastAsia="Times New Roman" w:hAnsi="Calibri" w:cs="Calibri"/>
+          <w:color w:val="1F497D"/>
+          <w:sz w:val="22"/>
+          <w:szCs w:val="22"/>
+          <w:lang w:eastAsia="en-US"/>
+        </w:rPr>
+        <w:t>MakeCode</w:t>
+      </w:r>
+      <w:proofErr w:type="spellEnd"/>
       <w:r>
         <w:rPr>
           <w:rFonts w:ascii="Calibri" w:eastAsia="Times New Roman" w:hAnsi="Calibri" w:cs="Calibri"/>
@@ -1610,7 +1734,29 @@
           <w:szCs w:val="22"/>
           <w:lang w:eastAsia="en-US"/>
         </w:rPr>
-        <w:t xml:space="preserve">The child puts the microbit on the other side of the palm and is made to walk around the room. </w:t>
+        <w:t xml:space="preserve">The child puts the </w:t>
+      </w:r>
+      <w:proofErr w:type="spellStart"/>
+      <w:r>
+        <w:rPr>
+          <w:rFonts w:ascii="Calibri" w:eastAsia="Times New Roman" w:hAnsi="Calibri" w:cs="Calibri"/>
+          <w:color w:val="1F497D"/>
+          <w:sz w:val="22"/>
+          <w:szCs w:val="22"/>
+          <w:lang w:eastAsia="en-US"/>
+        </w:rPr>
+        <w:t>microbit</w:t>
+      </w:r>
+      <w:proofErr w:type="spellEnd"/>
+      <w:r>
+        <w:rPr>
+          <w:rFonts w:ascii="Calibri" w:eastAsia="Times New Roman" w:hAnsi="Calibri" w:cs="Calibri"/>
+          <w:color w:val="1F497D"/>
+          <w:sz w:val="22"/>
+          <w:szCs w:val="22"/>
+          <w:lang w:eastAsia="en-US"/>
+        </w:rPr>
+        <w:t xml:space="preserve"> on the other side of the palm and is made to walk around the room. </w:t>
       </w:r>
     </w:p>
     <w:p>
@@ -1825,15 +1971,27 @@
           <w:lang w:eastAsia="en-US"/>
         </w:rPr>
       </w:pPr>
-      <w:r>
-        <w:rPr>
-          <w:rFonts w:ascii="Calibri" w:eastAsia="Times New Roman" w:hAnsi="Calibri" w:cs="Calibri"/>
-          <w:color w:val="1F497D"/>
-          <w:sz w:val="22"/>
-          <w:szCs w:val="22"/>
-          <w:lang w:eastAsia="en-US"/>
-        </w:rPr>
-        <w:t xml:space="preserve">Crossy Roads Game - </w:t>
+      <w:proofErr w:type="spellStart"/>
+      <w:r>
+        <w:rPr>
+          <w:rFonts w:ascii="Calibri" w:eastAsia="Times New Roman" w:hAnsi="Calibri" w:cs="Calibri"/>
+          <w:color w:val="1F497D"/>
+          <w:sz w:val="22"/>
+          <w:szCs w:val="22"/>
+          <w:lang w:eastAsia="en-US"/>
+        </w:rPr>
+        <w:t>Crossy</w:t>
+      </w:r>
+      <w:proofErr w:type="spellEnd"/>
+      <w:r>
+        <w:rPr>
+          <w:rFonts w:ascii="Calibri" w:eastAsia="Times New Roman" w:hAnsi="Calibri" w:cs="Calibri"/>
+          <w:color w:val="1F497D"/>
+          <w:sz w:val="22"/>
+          <w:szCs w:val="22"/>
+          <w:lang w:eastAsia="en-US"/>
+        </w:rPr>
+        <w:t xml:space="preserve"> Roads Game - </w:t>
       </w:r>
       <w:hyperlink r:id="rId37" w:history="1">
         <w:r>
@@ -2215,7 +2373,29 @@
           <w:szCs w:val="22"/>
           <w:lang w:eastAsia="en-US"/>
         </w:rPr>
-        <w:t>. This program uses variables for the LED co-ordinates which change (+ / - ) to move the snake across the screen.</w:t>
+        <w:t xml:space="preserve">. This program uses variables for the LED co-ordinates which change (+ / </w:t>
+      </w:r>
+      <w:proofErr w:type="gramStart"/>
+      <w:r>
+        <w:rPr>
+          <w:rFonts w:ascii="Calibri" w:eastAsia="Times New Roman" w:hAnsi="Calibri" w:cs="Calibri"/>
+          <w:color w:val="1F497D"/>
+          <w:sz w:val="22"/>
+          <w:szCs w:val="22"/>
+          <w:lang w:eastAsia="en-US"/>
+        </w:rPr>
+        <w:t>- )</w:t>
+      </w:r>
+      <w:proofErr w:type="gramEnd"/>
+      <w:r>
+        <w:rPr>
+          <w:rFonts w:ascii="Calibri" w:eastAsia="Times New Roman" w:hAnsi="Calibri" w:cs="Calibri"/>
+          <w:color w:val="1F497D"/>
+          <w:sz w:val="22"/>
+          <w:szCs w:val="22"/>
+          <w:lang w:eastAsia="en-US"/>
+        </w:rPr>
+        <w:t xml:space="preserve"> to move the snake across the screen.</w:t>
       </w:r>
     </w:p>
     <w:p>
@@ -3008,33 +3188,77 @@
           <w:szCs w:val="22"/>
           <w:lang w:eastAsia="en-US"/>
         </w:rPr>
-        <w:t xml:space="preserve">Display temperature in degree celcius (button A) </w:t>
-      </w:r>
-    </w:p>
-    <w:p>
-      <w:pPr>
-        <w:numPr>
-          <w:ilvl w:val="2"/>
-          <w:numId w:val="1"/>
-        </w:numPr>
-        <w:spacing w:before="100" w:beforeAutospacing="1" w:after="100" w:afterAutospacing="1"/>
-        <w:rPr>
-          <w:rFonts w:ascii="Calibri" w:eastAsia="Times New Roman" w:hAnsi="Calibri" w:cs="Calibri"/>
-          <w:color w:val="1F497D"/>
-          <w:sz w:val="22"/>
-          <w:szCs w:val="22"/>
-          <w:lang w:eastAsia="en-US"/>
-        </w:rPr>
-      </w:pPr>
-      <w:r>
-        <w:rPr>
-          <w:rFonts w:ascii="Calibri" w:eastAsia="Times New Roman" w:hAnsi="Calibri" w:cs="Calibri"/>
-          <w:color w:val="1F497D"/>
-          <w:sz w:val="22"/>
-          <w:szCs w:val="22"/>
-          <w:lang w:eastAsia="en-US"/>
-        </w:rPr>
-        <w:t>Display temperature in farenheit (button B)</w:t>
+        <w:t xml:space="preserve">Display temperature in degree </w:t>
+      </w:r>
+      <w:proofErr w:type="spellStart"/>
+      <w:r>
+        <w:rPr>
+          <w:rFonts w:ascii="Calibri" w:eastAsia="Times New Roman" w:hAnsi="Calibri" w:cs="Calibri"/>
+          <w:color w:val="1F497D"/>
+          <w:sz w:val="22"/>
+          <w:szCs w:val="22"/>
+          <w:lang w:eastAsia="en-US"/>
+        </w:rPr>
+        <w:t>celcius</w:t>
+      </w:r>
+      <w:proofErr w:type="spellEnd"/>
+      <w:r>
+        <w:rPr>
+          <w:rFonts w:ascii="Calibri" w:eastAsia="Times New Roman" w:hAnsi="Calibri" w:cs="Calibri"/>
+          <w:color w:val="1F497D"/>
+          <w:sz w:val="22"/>
+          <w:szCs w:val="22"/>
+          <w:lang w:eastAsia="en-US"/>
+        </w:rPr>
+        <w:t xml:space="preserve"> (button A) </w:t>
+      </w:r>
+    </w:p>
+    <w:p>
+      <w:pPr>
+        <w:numPr>
+          <w:ilvl w:val="2"/>
+          <w:numId w:val="1"/>
+        </w:numPr>
+        <w:spacing w:before="100" w:beforeAutospacing="1" w:after="100" w:afterAutospacing="1"/>
+        <w:rPr>
+          <w:rFonts w:ascii="Calibri" w:eastAsia="Times New Roman" w:hAnsi="Calibri" w:cs="Calibri"/>
+          <w:color w:val="1F497D"/>
+          <w:sz w:val="22"/>
+          <w:szCs w:val="22"/>
+          <w:lang w:eastAsia="en-US"/>
+        </w:rPr>
+      </w:pPr>
+      <w:r>
+        <w:rPr>
+          <w:rFonts w:ascii="Calibri" w:eastAsia="Times New Roman" w:hAnsi="Calibri" w:cs="Calibri"/>
+          <w:color w:val="1F497D"/>
+          <w:sz w:val="22"/>
+          <w:szCs w:val="22"/>
+          <w:lang w:eastAsia="en-US"/>
+        </w:rPr>
+        <w:t xml:space="preserve">Display temperature in </w:t>
+      </w:r>
+      <w:proofErr w:type="spellStart"/>
+      <w:r>
+        <w:rPr>
+          <w:rFonts w:ascii="Calibri" w:eastAsia="Times New Roman" w:hAnsi="Calibri" w:cs="Calibri"/>
+          <w:color w:val="1F497D"/>
+          <w:sz w:val="22"/>
+          <w:szCs w:val="22"/>
+          <w:lang w:eastAsia="en-US"/>
+        </w:rPr>
+        <w:t>farenheit</w:t>
+      </w:r>
+      <w:proofErr w:type="spellEnd"/>
+      <w:r>
+        <w:rPr>
+          <w:rFonts w:ascii="Calibri" w:eastAsia="Times New Roman" w:hAnsi="Calibri" w:cs="Calibri"/>
+          <w:color w:val="1F497D"/>
+          <w:sz w:val="22"/>
+          <w:szCs w:val="22"/>
+          <w:lang w:eastAsia="en-US"/>
+        </w:rPr>
+        <w:t xml:space="preserve"> (button B)</w:t>
       </w:r>
     </w:p>
     <w:p>
@@ -3072,8 +3296,6 @@
         </w:rPr>
         <w:t xml:space="preserve"> (Done)</w:t>
       </w:r>
-      <w:bookmarkStart w:id="3" w:name="_GoBack"/>
-      <w:bookmarkEnd w:id="3"/>
       <w:r>
         <w:rPr>
           <w:rFonts w:ascii="Calibri" w:eastAsia="Times New Roman" w:hAnsi="Calibri" w:cs="Calibri"/>
@@ -3374,33 +3596,77 @@
           <w:szCs w:val="22"/>
           <w:lang w:eastAsia="en-US"/>
         </w:rPr>
-        <w:t>The queue should start at the value 0, and should be displayed on the micro:bit LED screen.</w:t>
-      </w:r>
-    </w:p>
-    <w:p>
-      <w:pPr>
-        <w:numPr>
-          <w:ilvl w:val="2"/>
-          <w:numId w:val="1"/>
-        </w:numPr>
-        <w:spacing w:before="100" w:beforeAutospacing="1" w:after="100" w:afterAutospacing="1"/>
-        <w:rPr>
-          <w:rFonts w:ascii="Calibri" w:eastAsia="Times New Roman" w:hAnsi="Calibri" w:cs="Calibri"/>
-          <w:color w:val="1F497D"/>
-          <w:sz w:val="22"/>
-          <w:szCs w:val="22"/>
-          <w:lang w:eastAsia="en-US"/>
-        </w:rPr>
-      </w:pPr>
-      <w:r>
-        <w:rPr>
-          <w:rFonts w:ascii="Calibri" w:eastAsia="Times New Roman" w:hAnsi="Calibri" w:cs="Calibri"/>
-          <w:color w:val="1F497D"/>
-          <w:sz w:val="22"/>
-          <w:szCs w:val="22"/>
-          <w:lang w:eastAsia="en-US"/>
-        </w:rPr>
-        <w:t>When a shop assistant is available they press button A to call for a customer: The queue number displayed on the micro:bit should increase by 1.</w:t>
+        <w:t>The queue should start at the value 0, and should be displayed on the micro</w:t>
+      </w:r>
+      <w:proofErr w:type="gramStart"/>
+      <w:r>
+        <w:rPr>
+          <w:rFonts w:ascii="Calibri" w:eastAsia="Times New Roman" w:hAnsi="Calibri" w:cs="Calibri"/>
+          <w:color w:val="1F497D"/>
+          <w:sz w:val="22"/>
+          <w:szCs w:val="22"/>
+          <w:lang w:eastAsia="en-US"/>
+        </w:rPr>
+        <w:t>:bit</w:t>
+      </w:r>
+      <w:proofErr w:type="gramEnd"/>
+      <w:r>
+        <w:rPr>
+          <w:rFonts w:ascii="Calibri" w:eastAsia="Times New Roman" w:hAnsi="Calibri" w:cs="Calibri"/>
+          <w:color w:val="1F497D"/>
+          <w:sz w:val="22"/>
+          <w:szCs w:val="22"/>
+          <w:lang w:eastAsia="en-US"/>
+        </w:rPr>
+        <w:t xml:space="preserve"> LED screen.</w:t>
+      </w:r>
+    </w:p>
+    <w:p>
+      <w:pPr>
+        <w:numPr>
+          <w:ilvl w:val="2"/>
+          <w:numId w:val="1"/>
+        </w:numPr>
+        <w:spacing w:before="100" w:beforeAutospacing="1" w:after="100" w:afterAutospacing="1"/>
+        <w:rPr>
+          <w:rFonts w:ascii="Calibri" w:eastAsia="Times New Roman" w:hAnsi="Calibri" w:cs="Calibri"/>
+          <w:color w:val="1F497D"/>
+          <w:sz w:val="22"/>
+          <w:szCs w:val="22"/>
+          <w:lang w:eastAsia="en-US"/>
+        </w:rPr>
+      </w:pPr>
+      <w:r>
+        <w:rPr>
+          <w:rFonts w:ascii="Calibri" w:eastAsia="Times New Roman" w:hAnsi="Calibri" w:cs="Calibri"/>
+          <w:color w:val="1F497D"/>
+          <w:sz w:val="22"/>
+          <w:szCs w:val="22"/>
+          <w:lang w:eastAsia="en-US"/>
+        </w:rPr>
+        <w:t>When a shop assistant is available they press button A to call for a customer: The queue number displayed on the micro</w:t>
+      </w:r>
+      <w:proofErr w:type="gramStart"/>
+      <w:r>
+        <w:rPr>
+          <w:rFonts w:ascii="Calibri" w:eastAsia="Times New Roman" w:hAnsi="Calibri" w:cs="Calibri"/>
+          <w:color w:val="1F497D"/>
+          <w:sz w:val="22"/>
+          <w:szCs w:val="22"/>
+          <w:lang w:eastAsia="en-US"/>
+        </w:rPr>
+        <w:t>:bit</w:t>
+      </w:r>
+      <w:proofErr w:type="gramEnd"/>
+      <w:r>
+        <w:rPr>
+          <w:rFonts w:ascii="Calibri" w:eastAsia="Times New Roman" w:hAnsi="Calibri" w:cs="Calibri"/>
+          <w:color w:val="1F497D"/>
+          <w:sz w:val="22"/>
+          <w:szCs w:val="22"/>
+          <w:lang w:eastAsia="en-US"/>
+        </w:rPr>
+        <w:t xml:space="preserve"> should increase by 1.</w:t>
       </w:r>
     </w:p>
     <w:p>
@@ -3726,15 +3992,27 @@
           <w:lang w:eastAsia="en-US"/>
         </w:rPr>
       </w:pPr>
-      <w:r>
-        <w:rPr>
-          <w:rFonts w:ascii="Calibri" w:eastAsia="Times New Roman" w:hAnsi="Calibri" w:cs="Calibri"/>
-          <w:color w:val="1F497D"/>
-          <w:sz w:val="22"/>
-          <w:szCs w:val="22"/>
-          <w:lang w:eastAsia="en-US"/>
-        </w:rPr>
-        <w:t xml:space="preserve">Uklele Chord Reader - </w:t>
+      <w:proofErr w:type="spellStart"/>
+      <w:r>
+        <w:rPr>
+          <w:rFonts w:ascii="Calibri" w:eastAsia="Times New Roman" w:hAnsi="Calibri" w:cs="Calibri"/>
+          <w:color w:val="1F497D"/>
+          <w:sz w:val="22"/>
+          <w:szCs w:val="22"/>
+          <w:lang w:eastAsia="en-US"/>
+        </w:rPr>
+        <w:t>Uklele</w:t>
+      </w:r>
+      <w:proofErr w:type="spellEnd"/>
+      <w:r>
+        <w:rPr>
+          <w:rFonts w:ascii="Calibri" w:eastAsia="Times New Roman" w:hAnsi="Calibri" w:cs="Calibri"/>
+          <w:color w:val="1F497D"/>
+          <w:sz w:val="22"/>
+          <w:szCs w:val="22"/>
+          <w:lang w:eastAsia="en-US"/>
+        </w:rPr>
+        <w:t xml:space="preserve"> Chord Reader - </w:t>
       </w:r>
       <w:hyperlink r:id="rId45" w:history="1">
         <w:r>
@@ -3870,15 +4148,27 @@
           <w:lang w:eastAsia="en-US"/>
         </w:rPr>
       </w:pPr>
-      <w:r>
-        <w:rPr>
-          <w:rFonts w:ascii="Calibri" w:eastAsia="Times New Roman" w:hAnsi="Calibri" w:cs="Calibri"/>
-          <w:color w:val="1F497D"/>
-          <w:sz w:val="22"/>
-          <w:szCs w:val="22"/>
-          <w:lang w:eastAsia="en-US"/>
-        </w:rPr>
-        <w:t xml:space="preserve">Goldrush - </w:t>
+      <w:proofErr w:type="spellStart"/>
+      <w:r>
+        <w:rPr>
+          <w:rFonts w:ascii="Calibri" w:eastAsia="Times New Roman" w:hAnsi="Calibri" w:cs="Calibri"/>
+          <w:color w:val="1F497D"/>
+          <w:sz w:val="22"/>
+          <w:szCs w:val="22"/>
+          <w:lang w:eastAsia="en-US"/>
+        </w:rPr>
+        <w:t>Goldrush</w:t>
+      </w:r>
+      <w:proofErr w:type="spellEnd"/>
+      <w:r>
+        <w:rPr>
+          <w:rFonts w:ascii="Calibri" w:eastAsia="Times New Roman" w:hAnsi="Calibri" w:cs="Calibri"/>
+          <w:color w:val="1F497D"/>
+          <w:sz w:val="22"/>
+          <w:szCs w:val="22"/>
+          <w:lang w:eastAsia="en-US"/>
+        </w:rPr>
+        <w:t xml:space="preserve"> - </w:t>
       </w:r>
       <w:hyperlink r:id="rId48" w:history="1">
         <w:r>
@@ -4014,15 +4304,27 @@
           <w:lang w:eastAsia="en-US"/>
         </w:rPr>
       </w:pPr>
-      <w:r>
-        <w:rPr>
-          <w:rFonts w:ascii="Calibri" w:eastAsia="Times New Roman" w:hAnsi="Calibri" w:cs="Calibri"/>
-          <w:color w:val="1F497D"/>
-          <w:sz w:val="22"/>
-          <w:szCs w:val="22"/>
-          <w:lang w:eastAsia="en-US"/>
-        </w:rPr>
-        <w:t xml:space="preserve">Howarts sorting hat - </w:t>
+      <w:proofErr w:type="spellStart"/>
+      <w:r>
+        <w:rPr>
+          <w:rFonts w:ascii="Calibri" w:eastAsia="Times New Roman" w:hAnsi="Calibri" w:cs="Calibri"/>
+          <w:color w:val="1F497D"/>
+          <w:sz w:val="22"/>
+          <w:szCs w:val="22"/>
+          <w:lang w:eastAsia="en-US"/>
+        </w:rPr>
+        <w:t>Howarts</w:t>
+      </w:r>
+      <w:proofErr w:type="spellEnd"/>
+      <w:r>
+        <w:rPr>
+          <w:rFonts w:ascii="Calibri" w:eastAsia="Times New Roman" w:hAnsi="Calibri" w:cs="Calibri"/>
+          <w:color w:val="1F497D"/>
+          <w:sz w:val="22"/>
+          <w:szCs w:val="22"/>
+          <w:lang w:eastAsia="en-US"/>
+        </w:rPr>
+        <w:t xml:space="preserve"> sorting hat - </w:t>
       </w:r>
       <w:hyperlink r:id="rId51" w:history="1">
         <w:r>
@@ -4441,7 +4743,17 @@
           <w:szCs w:val="22"/>
           <w:lang w:eastAsia="en-US"/>
         </w:rPr>
-        <w:t xml:space="preserve">Space wars – </w:t>
+        <w:t>Space Invaders (Done)</w:t>
+      </w:r>
+      <w:r>
+        <w:rPr>
+          <w:rFonts w:ascii="Calibri" w:eastAsia="Times New Roman" w:hAnsi="Calibri" w:cs="Calibri"/>
+          <w:color w:val="1F497D"/>
+          <w:sz w:val="22"/>
+          <w:szCs w:val="22"/>
+          <w:lang w:eastAsia="en-US"/>
+        </w:rPr>
+        <w:t xml:space="preserve"> – </w:t>
       </w:r>
     </w:p>
     <w:p>
@@ -4617,7 +4929,27 @@
           <w:szCs w:val="22"/>
           <w:lang w:eastAsia="en-US"/>
         </w:rPr>
-        <w:t xml:space="preserve"> – </w:t>
+        <w:t xml:space="preserve"> </w:t>
+      </w:r>
+      <w:r>
+        <w:rPr>
+          <w:rFonts w:ascii="Calibri" w:eastAsia="Times New Roman" w:hAnsi="Calibri" w:cs="Calibri"/>
+          <w:color w:val="1F497D"/>
+          <w:sz w:val="22"/>
+          <w:szCs w:val="22"/>
+          <w:lang w:eastAsia="en-US"/>
+        </w:rPr>
+        <w:t xml:space="preserve">(Done) </w:t>
+      </w:r>
+      <w:r>
+        <w:rPr>
+          <w:rFonts w:ascii="Calibri" w:eastAsia="Times New Roman" w:hAnsi="Calibri" w:cs="Calibri"/>
+          <w:color w:val="1F497D"/>
+          <w:sz w:val="22"/>
+          <w:szCs w:val="22"/>
+          <w:lang w:eastAsia="en-US"/>
+        </w:rPr>
+        <w:t xml:space="preserve">– </w:t>
       </w:r>
     </w:p>
     <w:p>
@@ -4768,14 +5100,120 @@
       <w:r>
         <w:rPr>
           <w:rFonts w:ascii="Calibri" w:eastAsia="Times New Roman" w:hAnsi="Calibri" w:cs="Calibri"/>
-          <w:color w:val="1F497D"/>
-          <w:sz w:val="22"/>
-          <w:szCs w:val="22"/>
-          <w:lang w:eastAsia="en-US"/>
-        </w:rPr>
-        <w:t xml:space="preserve">Elecfreaks - </w:t>
+          <w:b/>
+          <w:color w:val="1F497D"/>
+          <w:sz w:val="22"/>
+          <w:szCs w:val="22"/>
+          <w:lang w:eastAsia="en-US"/>
+        </w:rPr>
+        <w:t xml:space="preserve">Additional </w:t>
+      </w:r>
+      <w:proofErr w:type="spellStart"/>
+      <w:r>
+        <w:rPr>
+          <w:rFonts w:ascii="Calibri" w:eastAsia="Times New Roman" w:hAnsi="Calibri" w:cs="Calibri"/>
+          <w:b/>
+          <w:color w:val="1F497D"/>
+          <w:sz w:val="22"/>
+          <w:szCs w:val="22"/>
+          <w:lang w:eastAsia="en-US"/>
+        </w:rPr>
+        <w:t>microbit</w:t>
+      </w:r>
+      <w:proofErr w:type="spellEnd"/>
+      <w:r>
+        <w:rPr>
+          <w:rFonts w:ascii="Calibri" w:eastAsia="Times New Roman" w:hAnsi="Calibri" w:cs="Calibri"/>
+          <w:b/>
+          <w:color w:val="1F497D"/>
+          <w:sz w:val="22"/>
+          <w:szCs w:val="22"/>
+          <w:lang w:eastAsia="en-US"/>
+        </w:rPr>
+        <w:t xml:space="preserve"> tutorials</w:t>
+      </w:r>
+      <w:r>
+        <w:rPr>
+          <w:rFonts w:ascii="Calibri" w:eastAsia="Times New Roman" w:hAnsi="Calibri" w:cs="Calibri"/>
+          <w:b/>
+          <w:color w:val="1F497D"/>
+          <w:sz w:val="22"/>
+          <w:szCs w:val="22"/>
+          <w:lang w:eastAsia="en-US"/>
+        </w:rPr>
+        <w:t xml:space="preserve"> (ADD THESE ONES)</w:t>
+      </w:r>
+      <w:r>
+        <w:rPr>
+          <w:rFonts w:ascii="Calibri" w:eastAsia="Times New Roman" w:hAnsi="Calibri" w:cs="Calibri"/>
+          <w:color w:val="1F497D"/>
+          <w:sz w:val="22"/>
+          <w:szCs w:val="22"/>
+          <w:lang w:eastAsia="en-US"/>
+        </w:rPr>
+        <w:t xml:space="preserve"> - </w:t>
       </w:r>
       <w:hyperlink r:id="rId54" w:history="1">
+        <w:r>
+          <w:rPr>
+            <w:rStyle w:val="Hyperlink"/>
+            <w:rFonts w:ascii="Calibri" w:eastAsia="Times New Roman" w:hAnsi="Calibri" w:cs="Calibri"/>
+            <w:sz w:val="22"/>
+            <w:szCs w:val="22"/>
+            <w:lang w:eastAsia="en-US"/>
+          </w:rPr>
+          <w:t>http://multiwingspan.co.uk/micro.php</w:t>
+        </w:r>
+      </w:hyperlink>
+      <w:r>
+        <w:rPr>
+          <w:rFonts w:ascii="Calibri" w:eastAsia="Times New Roman" w:hAnsi="Calibri" w:cs="Calibri"/>
+          <w:color w:val="1F497D"/>
+          <w:sz w:val="22"/>
+          <w:szCs w:val="22"/>
+          <w:lang w:eastAsia="en-US"/>
+        </w:rPr>
+        <w:t xml:space="preserve"> </w:t>
+      </w:r>
+    </w:p>
+    <w:p>
+      <w:pPr>
+        <w:numPr>
+          <w:ilvl w:val="1"/>
+          <w:numId w:val="1"/>
+        </w:numPr>
+        <w:spacing w:before="100" w:beforeAutospacing="1" w:after="100" w:afterAutospacing="1"/>
+        <w:rPr>
+          <w:rFonts w:ascii="Calibri" w:eastAsia="Times New Roman" w:hAnsi="Calibri" w:cs="Calibri"/>
+          <w:color w:val="1F497D"/>
+          <w:sz w:val="22"/>
+          <w:szCs w:val="22"/>
+          <w:lang w:eastAsia="en-US"/>
+        </w:rPr>
+      </w:pPr>
+      <w:proofErr w:type="spellStart"/>
+      <w:r>
+        <w:rPr>
+          <w:rFonts w:ascii="Calibri" w:eastAsia="Times New Roman" w:hAnsi="Calibri" w:cs="Calibri"/>
+          <w:color w:val="1F497D"/>
+          <w:sz w:val="22"/>
+          <w:szCs w:val="22"/>
+          <w:lang w:eastAsia="en-US"/>
+        </w:rPr>
+        <w:t>Elecfreaks</w:t>
+      </w:r>
+      <w:proofErr w:type="spellEnd"/>
+      <w:r>
+        <w:rPr>
+          <w:rFonts w:ascii="Calibri" w:eastAsia="Times New Roman" w:hAnsi="Calibri" w:cs="Calibri"/>
+          <w:color w:val="1F497D"/>
+          <w:sz w:val="22"/>
+          <w:szCs w:val="22"/>
+          <w:lang w:eastAsia="en-US"/>
+        </w:rPr>
+        <w:t xml:space="preserve"> - </w:t>
+      </w:r>
+      <w:hyperlink r:id="rId55" w:history="1">
         <w:r>
           <w:rPr>
             <w:rStyle w:val="Hyperlink"/>
@@ -4813,17 +5251,29 @@
           <w:lang w:eastAsia="en-US"/>
         </w:rPr>
       </w:pPr>
-      <w:r>
-        <w:rPr>
-          <w:rFonts w:ascii="Calibri" w:eastAsia="Times New Roman" w:hAnsi="Calibri" w:cs="Calibri"/>
-          <w:color w:val="1F497D"/>
-          <w:sz w:val="22"/>
-          <w:szCs w:val="22"/>
-          <w:lang w:eastAsia="en-US"/>
-        </w:rPr>
-        <w:t xml:space="preserve">TinkerAcademy - </w:t>
-      </w:r>
-      <w:hyperlink r:id="rId55" w:history="1">
+      <w:proofErr w:type="spellStart"/>
+      <w:r>
+        <w:rPr>
+          <w:rFonts w:ascii="Calibri" w:eastAsia="Times New Roman" w:hAnsi="Calibri" w:cs="Calibri"/>
+          <w:color w:val="1F497D"/>
+          <w:sz w:val="22"/>
+          <w:szCs w:val="22"/>
+          <w:lang w:eastAsia="en-US"/>
+        </w:rPr>
+        <w:t>TinkerAcademy</w:t>
+      </w:r>
+      <w:proofErr w:type="spellEnd"/>
+      <w:r>
+        <w:rPr>
+          <w:rFonts w:ascii="Calibri" w:eastAsia="Times New Roman" w:hAnsi="Calibri" w:cs="Calibri"/>
+          <w:color w:val="1F497D"/>
+          <w:sz w:val="22"/>
+          <w:szCs w:val="22"/>
+          <w:lang w:eastAsia="en-US"/>
+        </w:rPr>
+        <w:t xml:space="preserve"> - </w:t>
+      </w:r>
+      <w:hyperlink r:id="rId56" w:history="1">
         <w:r>
           <w:rPr>
             <w:rStyle w:val="Hyperlink"/>
@@ -4871,7 +5321,7 @@
         </w:rPr>
         <w:t xml:space="preserve">Hackster.io - </w:t>
       </w:r>
-      <w:hyperlink r:id="rId56" w:history="1">
+      <w:hyperlink r:id="rId57" w:history="1">
         <w:r>
           <w:rPr>
             <w:rStyle w:val="Hyperlink"/>
@@ -4896,152 +5346,8 @@
     </w:p>
     <w:p>
       <w:pPr>
-        <w:numPr>
-          <w:ilvl w:val="1"/>
-          <w:numId w:val="1"/>
-        </w:numPr>
-        <w:spacing w:before="100" w:beforeAutospacing="1" w:after="100" w:afterAutospacing="1"/>
-        <w:rPr>
-          <w:rFonts w:ascii="Calibri" w:eastAsia="Times New Roman" w:hAnsi="Calibri" w:cs="Calibri"/>
-          <w:color w:val="1F497D"/>
-          <w:sz w:val="22"/>
-          <w:szCs w:val="22"/>
-          <w:lang w:eastAsia="en-US"/>
-        </w:rPr>
-      </w:pPr>
-      <w:r>
-        <w:rPr>
-          <w:rFonts w:ascii="Calibri" w:eastAsia="Times New Roman" w:hAnsi="Calibri" w:cs="Calibri"/>
-          <w:color w:val="1F497D"/>
-          <w:sz w:val="22"/>
-          <w:szCs w:val="22"/>
-          <w:lang w:eastAsia="en-US"/>
-        </w:rPr>
-        <w:t>Speed warning alert (Using Accelerometer)</w:t>
-      </w:r>
-    </w:p>
-    <w:p>
-      <w:pPr>
-        <w:numPr>
-          <w:ilvl w:val="1"/>
-          <w:numId w:val="1"/>
-        </w:numPr>
-        <w:spacing w:before="100" w:beforeAutospacing="1" w:after="100" w:afterAutospacing="1"/>
-        <w:rPr>
-          <w:rFonts w:ascii="Calibri" w:eastAsia="Times New Roman" w:hAnsi="Calibri" w:cs="Calibri"/>
-          <w:color w:val="1F497D"/>
-          <w:sz w:val="22"/>
-          <w:szCs w:val="22"/>
-          <w:lang w:eastAsia="en-US"/>
-        </w:rPr>
-      </w:pPr>
-      <w:r>
-        <w:rPr>
-          <w:rFonts w:ascii="Calibri" w:eastAsia="Times New Roman" w:hAnsi="Calibri" w:cs="Calibri"/>
-          <w:color w:val="1F497D"/>
-          <w:sz w:val="22"/>
-          <w:szCs w:val="22"/>
-          <w:lang w:eastAsia="en-US"/>
-        </w:rPr>
-        <w:t>Virtual pets</w:t>
-      </w:r>
-      <w:r>
-        <w:rPr>
-          <w:rFonts w:ascii="Calibri" w:eastAsia="Times New Roman" w:hAnsi="Calibri" w:cs="Calibri"/>
-          <w:color w:val="1F497D"/>
-          <w:sz w:val="22"/>
-          <w:szCs w:val="22"/>
-          <w:lang w:eastAsia="en-US"/>
-        </w:rPr>
-        <w:t xml:space="preserve"> (TBD)</w:t>
-      </w:r>
-    </w:p>
-    <w:p>
-      <w:pPr>
-        <w:numPr>
-          <w:ilvl w:val="1"/>
-          <w:numId w:val="1"/>
-        </w:numPr>
-        <w:spacing w:before="100" w:beforeAutospacing="1" w:after="100" w:afterAutospacing="1"/>
-        <w:rPr>
-          <w:rFonts w:ascii="Calibri" w:eastAsia="Times New Roman" w:hAnsi="Calibri" w:cs="Calibri"/>
-          <w:color w:val="1F497D"/>
-          <w:sz w:val="22"/>
-          <w:szCs w:val="22"/>
-          <w:lang w:eastAsia="en-US"/>
-        </w:rPr>
-      </w:pPr>
-      <w:r>
-        <w:rPr>
-          <w:rFonts w:ascii="Calibri" w:eastAsia="Times New Roman" w:hAnsi="Calibri" w:cs="Calibri"/>
-          <w:color w:val="1F497D"/>
-          <w:sz w:val="22"/>
-          <w:szCs w:val="22"/>
-          <w:lang w:eastAsia="en-US"/>
-        </w:rPr>
-        <w:t>Fitness device</w:t>
-      </w:r>
-      <w:r>
-        <w:rPr>
-          <w:rFonts w:ascii="Calibri" w:eastAsia="Times New Roman" w:hAnsi="Calibri" w:cs="Calibri"/>
-          <w:color w:val="1F497D"/>
-          <w:sz w:val="22"/>
-          <w:szCs w:val="22"/>
-          <w:lang w:eastAsia="en-US"/>
-        </w:rPr>
-        <w:t xml:space="preserve"> (TBD)</w:t>
-      </w:r>
-    </w:p>
-    <w:p>
-      <w:pPr>
-        <w:numPr>
-          <w:ilvl w:val="1"/>
-          <w:numId w:val="1"/>
-        </w:numPr>
-        <w:spacing w:before="100" w:beforeAutospacing="1" w:after="100" w:afterAutospacing="1"/>
-        <w:rPr>
-          <w:rFonts w:ascii="Calibri" w:eastAsia="Times New Roman" w:hAnsi="Calibri" w:cs="Calibri"/>
-          <w:color w:val="1F497D"/>
-          <w:sz w:val="22"/>
-          <w:szCs w:val="22"/>
-          <w:lang w:eastAsia="en-US"/>
-        </w:rPr>
-      </w:pPr>
-      <w:r>
-        <w:rPr>
-          <w:rFonts w:ascii="Calibri" w:eastAsia="Times New Roman" w:hAnsi="Calibri" w:cs="Calibri"/>
-          <w:color w:val="1F497D"/>
-          <w:sz w:val="22"/>
-          <w:szCs w:val="22"/>
-          <w:lang w:eastAsia="en-US"/>
-        </w:rPr>
-        <w:t>Take pictured by talking to a c</w:t>
-      </w:r>
-      <w:r>
-        <w:rPr>
-          <w:rFonts w:ascii="Calibri" w:eastAsia="Times New Roman" w:hAnsi="Calibri" w:cs="Calibri"/>
-          <w:color w:val="1F497D"/>
-          <w:sz w:val="22"/>
-          <w:szCs w:val="22"/>
-          <w:lang w:eastAsia="en-US"/>
-        </w:rPr>
-        <w:t>amera</w:t>
-      </w:r>
-      <w:r>
-        <w:rPr>
-          <w:rFonts w:ascii="Calibri" w:eastAsia="Times New Roman" w:hAnsi="Calibri" w:cs="Calibri"/>
-          <w:color w:val="1F497D"/>
-          <w:sz w:val="22"/>
-          <w:szCs w:val="22"/>
-          <w:lang w:eastAsia="en-US"/>
-        </w:rPr>
-        <w:t xml:space="preserve"> on the phone using Bluetooth (TBD)</w:t>
-      </w:r>
-    </w:p>
-    <w:p>
-      <w:pPr>
-        <w:spacing w:before="100" w:beforeAutospacing="1" w:after="100" w:afterAutospacing="1"/>
-        <w:ind w:left="1080"/>
+        <w:spacing w:before="100" w:beforeAutospacing="1" w:after="100" w:afterAutospacing="1"/>
+        <w:ind w:left="1440"/>
         <w:rPr>
           <w:rFonts w:ascii="Calibri" w:eastAsia="Times New Roman" w:hAnsi="Calibri" w:cs="Calibri"/>
           <w:color w:val="1F497D"/>
@@ -5074,7 +5380,29 @@
           <w:szCs w:val="22"/>
           <w:lang w:eastAsia="en-US"/>
         </w:rPr>
-        <w:t>Course 3 - Making with the Microbit - Advanced lessons</w:t>
+        <w:t xml:space="preserve">Course 3 - Making with the </w:t>
+      </w:r>
+      <w:proofErr w:type="spellStart"/>
+      <w:r>
+        <w:rPr>
+          <w:rFonts w:ascii="Calibri" w:eastAsia="Times New Roman" w:hAnsi="Calibri" w:cs="Calibri"/>
+          <w:color w:val="1F497D"/>
+          <w:sz w:val="22"/>
+          <w:szCs w:val="22"/>
+          <w:lang w:eastAsia="en-US"/>
+        </w:rPr>
+        <w:t>Microbit</w:t>
+      </w:r>
+      <w:proofErr w:type="spellEnd"/>
+      <w:r>
+        <w:rPr>
+          <w:rFonts w:ascii="Calibri" w:eastAsia="Times New Roman" w:hAnsi="Calibri" w:cs="Calibri"/>
+          <w:color w:val="1F497D"/>
+          <w:sz w:val="22"/>
+          <w:szCs w:val="22"/>
+          <w:lang w:eastAsia="en-US"/>
+        </w:rPr>
+        <w:t xml:space="preserve"> - Advanced lessons</w:t>
       </w:r>
     </w:p>
     <w:p>
@@ -5102,7 +5430,7 @@
         </w:rPr>
         <w:t>The Watch (Maker) - </w:t>
       </w:r>
-      <w:hyperlink r:id="rId57" w:history="1">
+      <w:hyperlink r:id="rId58" w:history="1">
         <w:r>
           <w:rPr>
             <w:rStyle w:val="Hyperlink"/>
@@ -5142,7 +5470,7 @@
         </w:rPr>
         <w:t>Hack Your Headphones (Maker) - </w:t>
       </w:r>
-      <w:hyperlink r:id="rId58" w:history="1">
+      <w:hyperlink r:id="rId59" w:history="1">
         <w:r>
           <w:rPr>
             <w:rStyle w:val="Hyperlink"/>
@@ -5182,7 +5510,7 @@
         </w:rPr>
         <w:t>Banana Keyboard (Maker) - </w:t>
       </w:r>
-      <w:hyperlink r:id="rId59" w:history="1">
+      <w:hyperlink r:id="rId60" w:history="1">
         <w:r>
           <w:rPr>
             <w:rStyle w:val="Hyperlink"/>
@@ -5222,7 +5550,7 @@
         </w:rPr>
         <w:t>Telegraph (Maker) - </w:t>
       </w:r>
-      <w:hyperlink r:id="rId60" w:history="1">
+      <w:hyperlink r:id="rId61" w:history="1">
         <w:r>
           <w:rPr>
             <w:rStyle w:val="Hyperlink"/>
@@ -5262,7 +5590,7 @@
         </w:rPr>
         <w:t>Ornament Chain (Maker) - </w:t>
       </w:r>
-      <w:hyperlink r:id="rId61" w:history="1">
+      <w:hyperlink r:id="rId62" w:history="1">
         <w:r>
           <w:rPr>
             <w:rStyle w:val="Hyperlink"/>
@@ -5302,7 +5630,7 @@
         </w:rPr>
         <w:t>Hero - </w:t>
       </w:r>
-      <w:hyperlink r:id="rId62" w:history="1">
+      <w:hyperlink r:id="rId63" w:history="1">
         <w:r>
           <w:rPr>
             <w:rStyle w:val="Hyperlink"/>
@@ -5371,7 +5699,7 @@
           <w:lang w:eastAsia="en-US"/>
         </w:rPr>
       </w:pPr>
-      <w:bookmarkStart w:id="4" w:name="OLE_LINK1"/>
+      <w:bookmarkStart w:id="3" w:name="OLE_LINK1"/>
       <w:r>
         <w:rPr>
           <w:rFonts w:ascii="Calibri" w:eastAsia="Times New Roman" w:hAnsi="Calibri" w:cs="Calibri"/>
@@ -5640,59 +5968,59 @@
           <w:szCs w:val="22"/>
           <w:lang w:eastAsia="en-US"/>
         </w:rPr>
+        <w:t>Multiple LED’s</w:t>
+      </w:r>
+    </w:p>
+    <w:p>
+      <w:pPr>
+        <w:numPr>
+          <w:ilvl w:val="2"/>
+          <w:numId w:val="1"/>
+        </w:numPr>
+        <w:spacing w:before="100" w:beforeAutospacing="1" w:after="100" w:afterAutospacing="1"/>
+        <w:rPr>
+          <w:rFonts w:ascii="Calibri" w:eastAsia="Times New Roman" w:hAnsi="Calibri" w:cs="Calibri"/>
+          <w:color w:val="1F497D"/>
+          <w:sz w:val="22"/>
+          <w:szCs w:val="22"/>
+          <w:lang w:eastAsia="en-US"/>
+        </w:rPr>
+      </w:pPr>
+      <w:r>
+        <w:rPr>
+          <w:rFonts w:ascii="Calibri" w:eastAsia="Times New Roman" w:hAnsi="Calibri" w:cs="Calibri"/>
+          <w:color w:val="1F497D"/>
+          <w:sz w:val="22"/>
+          <w:szCs w:val="22"/>
+          <w:lang w:eastAsia="en-US"/>
+        </w:rPr>
+        <w:t>Increasing value of resistors</w:t>
+      </w:r>
+    </w:p>
+    <w:p>
+      <w:pPr>
+        <w:numPr>
+          <w:ilvl w:val="2"/>
+          <w:numId w:val="1"/>
+        </w:numPr>
+        <w:spacing w:before="100" w:beforeAutospacing="1" w:after="100" w:afterAutospacing="1"/>
+        <w:rPr>
+          <w:rFonts w:ascii="Calibri" w:eastAsia="Times New Roman" w:hAnsi="Calibri" w:cs="Calibri"/>
+          <w:color w:val="1F497D"/>
+          <w:sz w:val="22"/>
+          <w:szCs w:val="22"/>
+          <w:lang w:eastAsia="en-US"/>
+        </w:rPr>
+      </w:pPr>
+      <w:r>
+        <w:rPr>
+          <w:rFonts w:ascii="Calibri" w:eastAsia="Times New Roman" w:hAnsi="Calibri" w:cs="Calibri"/>
+          <w:color w:val="1F497D"/>
+          <w:sz w:val="22"/>
+          <w:szCs w:val="22"/>
+          <w:lang w:eastAsia="en-US"/>
+        </w:rPr>
         <w:lastRenderedPageBreak/>
-        <w:t>Multiple LED’s</w:t>
-      </w:r>
-    </w:p>
-    <w:p>
-      <w:pPr>
-        <w:numPr>
-          <w:ilvl w:val="2"/>
-          <w:numId w:val="1"/>
-        </w:numPr>
-        <w:spacing w:before="100" w:beforeAutospacing="1" w:after="100" w:afterAutospacing="1"/>
-        <w:rPr>
-          <w:rFonts w:ascii="Calibri" w:eastAsia="Times New Roman" w:hAnsi="Calibri" w:cs="Calibri"/>
-          <w:color w:val="1F497D"/>
-          <w:sz w:val="22"/>
-          <w:szCs w:val="22"/>
-          <w:lang w:eastAsia="en-US"/>
-        </w:rPr>
-      </w:pPr>
-      <w:r>
-        <w:rPr>
-          <w:rFonts w:ascii="Calibri" w:eastAsia="Times New Roman" w:hAnsi="Calibri" w:cs="Calibri"/>
-          <w:color w:val="1F497D"/>
-          <w:sz w:val="22"/>
-          <w:szCs w:val="22"/>
-          <w:lang w:eastAsia="en-US"/>
-        </w:rPr>
-        <w:t>Increasing value of resistors</w:t>
-      </w:r>
-    </w:p>
-    <w:p>
-      <w:pPr>
-        <w:numPr>
-          <w:ilvl w:val="2"/>
-          <w:numId w:val="1"/>
-        </w:numPr>
-        <w:spacing w:before="100" w:beforeAutospacing="1" w:after="100" w:afterAutospacing="1"/>
-        <w:rPr>
-          <w:rFonts w:ascii="Calibri" w:eastAsia="Times New Roman" w:hAnsi="Calibri" w:cs="Calibri"/>
-          <w:color w:val="1F497D"/>
-          <w:sz w:val="22"/>
-          <w:szCs w:val="22"/>
-          <w:lang w:eastAsia="en-US"/>
-        </w:rPr>
-      </w:pPr>
-      <w:r>
-        <w:rPr>
-          <w:rFonts w:ascii="Calibri" w:eastAsia="Times New Roman" w:hAnsi="Calibri" w:cs="Calibri"/>
-          <w:color w:val="1F497D"/>
-          <w:sz w:val="22"/>
-          <w:szCs w:val="22"/>
-          <w:lang w:eastAsia="en-US"/>
-        </w:rPr>
         <w:t>Introduce a transistor</w:t>
       </w:r>
     </w:p>
@@ -5711,15 +6039,49 @@
           <w:lang w:eastAsia="en-US"/>
         </w:rPr>
       </w:pPr>
-      <w:r>
-        <w:rPr>
-          <w:rFonts w:ascii="Calibri" w:eastAsia="Times New Roman" w:hAnsi="Calibri" w:cs="Calibri"/>
-          <w:color w:val="1F497D"/>
-          <w:sz w:val="22"/>
-          <w:szCs w:val="22"/>
-          <w:lang w:eastAsia="en-US"/>
-        </w:rPr>
-        <w:t>Color control with a Tricolor (RGB) LED</w:t>
+      <w:proofErr w:type="spellStart"/>
+      <w:r>
+        <w:rPr>
+          <w:rFonts w:ascii="Calibri" w:eastAsia="Times New Roman" w:hAnsi="Calibri" w:cs="Calibri"/>
+          <w:color w:val="1F497D"/>
+          <w:sz w:val="22"/>
+          <w:szCs w:val="22"/>
+          <w:lang w:eastAsia="en-US"/>
+        </w:rPr>
+        <w:t>Color</w:t>
+      </w:r>
+      <w:proofErr w:type="spellEnd"/>
+      <w:r>
+        <w:rPr>
+          <w:rFonts w:ascii="Calibri" w:eastAsia="Times New Roman" w:hAnsi="Calibri" w:cs="Calibri"/>
+          <w:color w:val="1F497D"/>
+          <w:sz w:val="22"/>
+          <w:szCs w:val="22"/>
+          <w:lang w:eastAsia="en-US"/>
+        </w:rPr>
+        <w:t xml:space="preserve"> control with a </w:t>
+      </w:r>
+      <w:proofErr w:type="spellStart"/>
+      <w:r>
+        <w:rPr>
+          <w:rFonts w:ascii="Calibri" w:eastAsia="Times New Roman" w:hAnsi="Calibri" w:cs="Calibri"/>
+          <w:color w:val="1F497D"/>
+          <w:sz w:val="22"/>
+          <w:szCs w:val="22"/>
+          <w:lang w:eastAsia="en-US"/>
+        </w:rPr>
+        <w:t>Tricolor</w:t>
+      </w:r>
+      <w:proofErr w:type="spellEnd"/>
+      <w:r>
+        <w:rPr>
+          <w:rFonts w:ascii="Calibri" w:eastAsia="Times New Roman" w:hAnsi="Calibri" w:cs="Calibri"/>
+          <w:color w:val="1F497D"/>
+          <w:sz w:val="22"/>
+          <w:szCs w:val="22"/>
+          <w:lang w:eastAsia="en-US"/>
+        </w:rPr>
+        <w:t xml:space="preserve"> (RGB) LED</w:t>
       </w:r>
     </w:p>
     <w:p>
@@ -5833,7 +6195,29 @@
           <w:szCs w:val="22"/>
           <w:lang w:eastAsia="en-US"/>
         </w:rPr>
-        <w:t xml:space="preserve"> analog inputs</w:t>
+        <w:t xml:space="preserve"> </w:t>
+      </w:r>
+      <w:proofErr w:type="spellStart"/>
+      <w:r>
+        <w:rPr>
+          <w:rFonts w:ascii="Calibri" w:eastAsia="Times New Roman" w:hAnsi="Calibri" w:cs="Calibri"/>
+          <w:color w:val="1F497D"/>
+          <w:sz w:val="22"/>
+          <w:szCs w:val="22"/>
+          <w:lang w:eastAsia="en-US"/>
+        </w:rPr>
+        <w:t>analog</w:t>
+      </w:r>
+      <w:proofErr w:type="spellEnd"/>
+      <w:r>
+        <w:rPr>
+          <w:rFonts w:ascii="Calibri" w:eastAsia="Times New Roman" w:hAnsi="Calibri" w:cs="Calibri"/>
+          <w:color w:val="1F497D"/>
+          <w:sz w:val="22"/>
+          <w:szCs w:val="22"/>
+          <w:lang w:eastAsia="en-US"/>
+        </w:rPr>
+        <w:t xml:space="preserve"> inputs</w:t>
       </w:r>
     </w:p>
     <w:p>
@@ -6280,7 +6664,85 @@
     </w:p>
     <w:p>
       <w:pPr>
-        <w:spacing w:after="160" w:line="259" w:lineRule="auto"/>
+        <w:numPr>
+          <w:ilvl w:val="1"/>
+          <w:numId w:val="1"/>
+        </w:numPr>
+        <w:spacing w:before="100" w:beforeAutospacing="1" w:after="100" w:afterAutospacing="1"/>
+        <w:rPr>
+          <w:rFonts w:ascii="Calibri" w:eastAsia="Times New Roman" w:hAnsi="Calibri" w:cs="Calibri"/>
+          <w:b/>
+          <w:color w:val="1F497D"/>
+          <w:sz w:val="22"/>
+          <w:szCs w:val="22"/>
+          <w:lang w:eastAsia="en-US"/>
+        </w:rPr>
+      </w:pPr>
+      <w:r>
+        <w:rPr>
+          <w:rFonts w:ascii="Calibri" w:eastAsia="Times New Roman" w:hAnsi="Calibri" w:cs="Calibri"/>
+          <w:b/>
+          <w:color w:val="1F497D"/>
+          <w:sz w:val="22"/>
+          <w:szCs w:val="22"/>
+          <w:lang w:eastAsia="en-US"/>
+        </w:rPr>
+        <w:t xml:space="preserve">Additional </w:t>
+      </w:r>
+      <w:proofErr w:type="spellStart"/>
+      <w:r>
+        <w:rPr>
+          <w:rFonts w:ascii="Calibri" w:eastAsia="Times New Roman" w:hAnsi="Calibri" w:cs="Calibri"/>
+          <w:b/>
+          <w:color w:val="1F497D"/>
+          <w:sz w:val="22"/>
+          <w:szCs w:val="22"/>
+          <w:lang w:eastAsia="en-US"/>
+        </w:rPr>
+        <w:t>microbit</w:t>
+      </w:r>
+      <w:proofErr w:type="spellEnd"/>
+      <w:r>
+        <w:rPr>
+          <w:rFonts w:ascii="Calibri" w:eastAsia="Times New Roman" w:hAnsi="Calibri" w:cs="Calibri"/>
+          <w:b/>
+          <w:color w:val="1F497D"/>
+          <w:sz w:val="22"/>
+          <w:szCs w:val="22"/>
+          <w:lang w:eastAsia="en-US"/>
+        </w:rPr>
+        <w:t xml:space="preserve"> tutorials (ADD THESE ONES)</w:t>
+      </w:r>
+      <w:r>
+        <w:rPr>
+          <w:rFonts w:ascii="Calibri" w:eastAsia="Times New Roman" w:hAnsi="Calibri" w:cs="Calibri"/>
+          <w:b/>
+          <w:color w:val="1F497D"/>
+          <w:sz w:val="22"/>
+          <w:szCs w:val="22"/>
+          <w:lang w:eastAsia="en-US"/>
+        </w:rPr>
+        <w:t xml:space="preserve"> - </w:t>
+      </w:r>
+      <w:hyperlink r:id="rId64" w:history="1">
+        <w:r>
+          <w:rPr>
+            <w:rStyle w:val="Hyperlink"/>
+            <w:rFonts w:ascii="Calibri" w:eastAsia="Times New Roman" w:hAnsi="Calibri" w:cs="Calibri"/>
+            <w:sz w:val="22"/>
+            <w:szCs w:val="22"/>
+            <w:lang w:eastAsia="en-US"/>
+          </w:rPr>
+          <w:t>http://multiwingspan.co.uk/micro.php</w:t>
+        </w:r>
+      </w:hyperlink>
+      <w:bookmarkStart w:id="4" w:name="_GoBack"/>
+      <w:bookmarkEnd w:id="4"/>
+    </w:p>
+    <w:p>
+      <w:pPr>
+        <w:spacing w:before="100" w:beforeAutospacing="1" w:after="100" w:afterAutospacing="1"/>
+        <w:ind w:left="1440"/>
         <w:rPr>
           <w:rFonts w:ascii="Calibri" w:eastAsia="Times New Roman" w:hAnsi="Calibri" w:cs="Calibri"/>
           <w:color w:val="1F497D"/>
@@ -6381,7 +6843,7 @@
         </w:rPr>
         <w:t xml:space="preserve">Building an RGB gradient - </w:t>
       </w:r>
-      <w:hyperlink r:id="rId63" w:history="1">
+      <w:hyperlink r:id="rId65" w:history="1">
         <w:r>
           <w:rPr>
             <w:rStyle w:val="Hyperlink"/>
@@ -6429,7 +6891,7 @@
         </w:rPr>
         <w:t xml:space="preserve">Car lighting system - </w:t>
       </w:r>
-      <w:hyperlink r:id="rId64" w:history="1">
+      <w:hyperlink r:id="rId66" w:history="1">
         <w:r>
           <w:rPr>
             <w:rStyle w:val="Hyperlink"/>
@@ -6895,7 +7357,7 @@
         </w:rPr>
       </w:pPr>
     </w:p>
-    <w:bookmarkEnd w:id="4"/>
+    <w:bookmarkEnd w:id="3"/>
     <w:p>
       <w:pPr>
         <w:numPr>
@@ -6994,6 +7456,15 @@
           <w:lang w:eastAsia="en-US"/>
         </w:rPr>
       </w:pPr>
+      <w:r>
+        <w:rPr>
+          <w:rFonts w:ascii="Calibri" w:eastAsia="Times New Roman" w:hAnsi="Calibri" w:cs="Calibri"/>
+          <w:color w:val="1F497D"/>
+          <w:szCs w:val="22"/>
+          <w:lang w:eastAsia="en-US"/>
+        </w:rPr>
+        <w:t>xxx</w:t>
+      </w:r>
     </w:p>
     <w:p>
       <w:pPr>

</xml_diff>

<commit_message>
updates to microbit tutes
</commit_message>
<xml_diff>
--- a/Course_Material/Electronics/101/Detailed_List_v0.173.docx
+++ b/Course_Material/Electronics/101/Detailed_List_v0.173.docx
@@ -6671,13 +6671,24 @@
         <w:spacing w:before="100" w:beforeAutospacing="1" w:after="100" w:afterAutospacing="1"/>
         <w:rPr>
           <w:rFonts w:ascii="Calibri" w:eastAsia="Times New Roman" w:hAnsi="Calibri" w:cs="Calibri"/>
+          <w:color w:val="1F497D"/>
+          <w:sz w:val="22"/>
+          <w:szCs w:val="22"/>
+          <w:lang w:eastAsia="en-US"/>
+        </w:rPr>
+      </w:pPr>
+      <w:r>
+        <w:rPr>
+          <w:rFonts w:ascii="Calibri" w:eastAsia="Times New Roman" w:hAnsi="Calibri" w:cs="Calibri"/>
           <w:b/>
           <w:color w:val="1F497D"/>
           <w:sz w:val="22"/>
           <w:szCs w:val="22"/>
           <w:lang w:eastAsia="en-US"/>
         </w:rPr>
-      </w:pPr>
+        <w:t xml:space="preserve">Additional </w:t>
+      </w:r>
+      <w:proofErr w:type="spellStart"/>
       <w:r>
         <w:rPr>
           <w:rFonts w:ascii="Calibri" w:eastAsia="Times New Roman" w:hAnsi="Calibri" w:cs="Calibri"/>
@@ -6687,9 +6698,9 @@
           <w:szCs w:val="22"/>
           <w:lang w:eastAsia="en-US"/>
         </w:rPr>
-        <w:t xml:space="preserve">Additional </w:t>
-      </w:r>
-      <w:proofErr w:type="spellStart"/>
+        <w:t>microbit</w:t>
+      </w:r>
+      <w:proofErr w:type="spellEnd"/>
       <w:r>
         <w:rPr>
           <w:rFonts w:ascii="Calibri" w:eastAsia="Times New Roman" w:hAnsi="Calibri" w:cs="Calibri"/>
@@ -6699,30 +6710,7 @@
           <w:szCs w:val="22"/>
           <w:lang w:eastAsia="en-US"/>
         </w:rPr>
-        <w:t>microbit</w:t>
-      </w:r>
-      <w:proofErr w:type="spellEnd"/>
-      <w:r>
-        <w:rPr>
-          <w:rFonts w:ascii="Calibri" w:eastAsia="Times New Roman" w:hAnsi="Calibri" w:cs="Calibri"/>
-          <w:b/>
-          <w:color w:val="1F497D"/>
-          <w:sz w:val="22"/>
-          <w:szCs w:val="22"/>
-          <w:lang w:eastAsia="en-US"/>
-        </w:rPr>
-        <w:t xml:space="preserve"> tutorials (ADD THESE ONES)</w:t>
-      </w:r>
-      <w:r>
-        <w:rPr>
-          <w:rFonts w:ascii="Calibri" w:eastAsia="Times New Roman" w:hAnsi="Calibri" w:cs="Calibri"/>
-          <w:b/>
-          <w:color w:val="1F497D"/>
-          <w:sz w:val="22"/>
-          <w:szCs w:val="22"/>
-          <w:lang w:eastAsia="en-US"/>
-        </w:rPr>
-        <w:t xml:space="preserve"> - </w:t>
+        <w:t xml:space="preserve"> tutorials (ADD THESE ONES) - </w:t>
       </w:r>
       <w:hyperlink r:id="rId64" w:history="1">
         <w:r>
@@ -6736,8 +6724,38 @@
           <w:t>http://multiwingspan.co.uk/micro.php</w:t>
         </w:r>
       </w:hyperlink>
-      <w:bookmarkStart w:id="4" w:name="_GoBack"/>
-      <w:bookmarkEnd w:id="4"/>
+      <w:r>
+        <w:rPr>
+          <w:rStyle w:val="Hyperlink"/>
+          <w:rFonts w:ascii="Calibri" w:eastAsia="Times New Roman" w:hAnsi="Calibri" w:cs="Calibri"/>
+          <w:sz w:val="22"/>
+          <w:szCs w:val="22"/>
+          <w:lang w:eastAsia="en-US"/>
+        </w:rPr>
+        <w:t xml:space="preserve"> </w:t>
+      </w:r>
+      <w:r>
+        <w:rPr>
+          <w:rFonts w:ascii="Calibri" w:eastAsia="Times New Roman" w:hAnsi="Calibri" w:cs="Calibri"/>
+          <w:color w:val="1F497D"/>
+          <w:sz w:val="22"/>
+          <w:szCs w:val="22"/>
+          <w:lang w:eastAsia="en-US"/>
+        </w:rPr>
+        <w:t xml:space="preserve">+ </w:t>
+      </w:r>
+      <w:hyperlink r:id="rId65" w:history="1">
+        <w:r>
+          <w:rPr>
+            <w:rStyle w:val="Hyperlink"/>
+            <w:rFonts w:ascii="Calibri" w:eastAsia="Times New Roman" w:hAnsi="Calibri" w:cs="Calibri"/>
+            <w:sz w:val="22"/>
+            <w:szCs w:val="22"/>
+            <w:lang w:eastAsia="en-US"/>
+          </w:rPr>
+          <w:t>https://microbit-playground.co.uk/components/</w:t>
+        </w:r>
+      </w:hyperlink>
     </w:p>
     <w:p>
       <w:pPr>
@@ -6843,7 +6861,7 @@
         </w:rPr>
         <w:t xml:space="preserve">Building an RGB gradient - </w:t>
       </w:r>
-      <w:hyperlink r:id="rId65" w:history="1">
+      <w:hyperlink r:id="rId66" w:history="1">
         <w:r>
           <w:rPr>
             <w:rStyle w:val="Hyperlink"/>
@@ -6891,7 +6909,7 @@
         </w:rPr>
         <w:t xml:space="preserve">Car lighting system - </w:t>
       </w:r>
-      <w:hyperlink r:id="rId66" w:history="1">
+      <w:hyperlink r:id="rId67" w:history="1">
         <w:r>
           <w:rPr>
             <w:rStyle w:val="Hyperlink"/>
@@ -6937,58 +6955,6 @@
           <w:szCs w:val="22"/>
           <w:lang w:eastAsia="en-US"/>
         </w:rPr>
-        <w:t>Wind power in action</w:t>
-      </w:r>
-    </w:p>
-    <w:p>
-      <w:pPr>
-        <w:numPr>
-          <w:ilvl w:val="1"/>
-          <w:numId w:val="1"/>
-        </w:numPr>
-        <w:spacing w:before="100" w:beforeAutospacing="1" w:after="100" w:afterAutospacing="1"/>
-        <w:rPr>
-          <w:rFonts w:ascii="Calibri" w:eastAsia="Times New Roman" w:hAnsi="Calibri" w:cs="Calibri"/>
-          <w:color w:val="1F497D"/>
-          <w:sz w:val="22"/>
-          <w:szCs w:val="22"/>
-          <w:lang w:eastAsia="en-US"/>
-        </w:rPr>
-      </w:pPr>
-      <w:r>
-        <w:rPr>
-          <w:rFonts w:ascii="Calibri" w:eastAsia="Times New Roman" w:hAnsi="Calibri" w:cs="Calibri"/>
-          <w:color w:val="1F497D"/>
-          <w:sz w:val="22"/>
-          <w:szCs w:val="22"/>
-          <w:lang w:eastAsia="en-US"/>
-        </w:rPr>
-        <w:t>Making a game using the compass</w:t>
-      </w:r>
-    </w:p>
-    <w:p>
-      <w:pPr>
-        <w:numPr>
-          <w:ilvl w:val="1"/>
-          <w:numId w:val="1"/>
-        </w:numPr>
-        <w:spacing w:before="100" w:beforeAutospacing="1" w:after="100" w:afterAutospacing="1"/>
-        <w:rPr>
-          <w:rFonts w:ascii="Calibri" w:eastAsia="Times New Roman" w:hAnsi="Calibri" w:cs="Calibri"/>
-          <w:color w:val="1F497D"/>
-          <w:sz w:val="22"/>
-          <w:szCs w:val="22"/>
-          <w:lang w:eastAsia="en-US"/>
-        </w:rPr>
-      </w:pPr>
-      <w:r>
-        <w:rPr>
-          <w:rFonts w:ascii="Calibri" w:eastAsia="Times New Roman" w:hAnsi="Calibri" w:cs="Calibri"/>
-          <w:color w:val="1F497D"/>
-          <w:sz w:val="22"/>
-          <w:szCs w:val="22"/>
-          <w:lang w:eastAsia="en-US"/>
-        </w:rPr>
         <w:t>Creating a capacitor charge circuit</w:t>
       </w:r>
     </w:p>
@@ -7155,32 +7121,6 @@
           <w:szCs w:val="22"/>
           <w:lang w:eastAsia="en-US"/>
         </w:rPr>
-        <w:t>Displaying temperature using the on-board sensor</w:t>
-      </w:r>
-    </w:p>
-    <w:p>
-      <w:pPr>
-        <w:numPr>
-          <w:ilvl w:val="1"/>
-          <w:numId w:val="1"/>
-        </w:numPr>
-        <w:spacing w:before="100" w:beforeAutospacing="1" w:after="100" w:afterAutospacing="1"/>
-        <w:rPr>
-          <w:rFonts w:ascii="Calibri" w:eastAsia="Times New Roman" w:hAnsi="Calibri" w:cs="Calibri"/>
-          <w:color w:val="1F497D"/>
-          <w:sz w:val="22"/>
-          <w:szCs w:val="22"/>
-          <w:lang w:eastAsia="en-US"/>
-        </w:rPr>
-      </w:pPr>
-      <w:r>
-        <w:rPr>
-          <w:rFonts w:ascii="Calibri" w:eastAsia="Times New Roman" w:hAnsi="Calibri" w:cs="Calibri"/>
-          <w:color w:val="1F497D"/>
-          <w:sz w:val="22"/>
-          <w:szCs w:val="22"/>
-          <w:lang w:eastAsia="en-US"/>
-        </w:rPr>
         <w:t>Building a soil moisture sensor</w:t>
       </w:r>
     </w:p>
@@ -7320,32 +7260,6 @@
     </w:p>
     <w:p>
       <w:pPr>
-        <w:numPr>
-          <w:ilvl w:val="1"/>
-          <w:numId w:val="1"/>
-        </w:numPr>
-        <w:spacing w:before="100" w:beforeAutospacing="1" w:after="100" w:afterAutospacing="1"/>
-        <w:rPr>
-          <w:rFonts w:ascii="Calibri" w:eastAsia="Times New Roman" w:hAnsi="Calibri" w:cs="Calibri"/>
-          <w:color w:val="1F497D"/>
-          <w:sz w:val="22"/>
-          <w:szCs w:val="22"/>
-          <w:lang w:eastAsia="en-US"/>
-        </w:rPr>
-      </w:pPr>
-      <w:r>
-        <w:rPr>
-          <w:rFonts w:ascii="Calibri" w:eastAsia="Times New Roman" w:hAnsi="Calibri" w:cs="Calibri"/>
-          <w:color w:val="1F497D"/>
-          <w:sz w:val="22"/>
-          <w:szCs w:val="22"/>
-          <w:lang w:eastAsia="en-US"/>
-        </w:rPr>
-        <w:t>Measuring algae in water using an LDR and an LED to determine if the water needs to be refreshed</w:t>
-      </w:r>
-    </w:p>
-    <w:p>
-      <w:pPr>
         <w:spacing w:before="100" w:beforeAutospacing="1" w:after="100" w:afterAutospacing="1"/>
         <w:ind w:left="2160"/>
         <w:rPr>
@@ -7356,6 +7270,8 @@
           <w:lang w:eastAsia="en-US"/>
         </w:rPr>
       </w:pPr>
+      <w:bookmarkStart w:id="4" w:name="_GoBack"/>
+      <w:bookmarkEnd w:id="4"/>
     </w:p>
     <w:bookmarkEnd w:id="3"/>
     <w:p>
@@ -7381,7 +7297,6 @@
           <w:szCs w:val="22"/>
           <w:lang w:eastAsia="en-US"/>
         </w:rPr>
-        <w:lastRenderedPageBreak/>
         <w:t xml:space="preserve">Course </w:t>
       </w:r>
       <w:r>
@@ -7438,7 +7353,27 @@
           <w:szCs w:val="22"/>
           <w:lang w:eastAsia="en-US"/>
         </w:rPr>
-        <w:t>Building the robot car</w:t>
+        <w:t>Building the</w:t>
+      </w:r>
+      <w:r>
+        <w:rPr>
+          <w:rFonts w:ascii="Calibri" w:eastAsia="Times New Roman" w:hAnsi="Calibri" w:cs="Calibri"/>
+          <w:color w:val="1F497D"/>
+          <w:sz w:val="22"/>
+          <w:szCs w:val="22"/>
+          <w:lang w:eastAsia="en-US"/>
+        </w:rPr>
+        <w:t xml:space="preserve"> micro:bit</w:t>
+      </w:r>
+      <w:r>
+        <w:rPr>
+          <w:rFonts w:ascii="Calibri" w:eastAsia="Times New Roman" w:hAnsi="Calibri" w:cs="Calibri"/>
+          <w:color w:val="1F497D"/>
+          <w:sz w:val="22"/>
+          <w:szCs w:val="22"/>
+          <w:lang w:eastAsia="en-US"/>
+        </w:rPr>
+        <w:t xml:space="preserve"> robot car</w:t>
       </w:r>
     </w:p>
     <w:p>

</xml_diff>